<commit_message>
Add module 1 project files
</commit_message>
<xml_diff>
--- a/Proyecto/Definición del Sistema.docx
+++ b/Proyecto/Definición del Sistema.docx
@@ -254,70 +254,1191 @@
                 <w:szCs w:val="22"/>
                 <w:lang w:val="es-MX" w:eastAsia="en-US"/>
               </w:rPr>
-              <w:t>Es un sistema que gestiona los servicios que ofrece una empresa de autobuses.</w:t>
-            </w:r>
-          </w:p>
-          <w:p>
-            <w:pPr>
-              <w:pStyle w:val="Normal"/>
-              <w:jc w:val="both"/>
-              <w:rPr>
-                <w:rFonts w:ascii="Calibri" w:hAnsi="Calibri" w:eastAsia="Calibri" w:cs="Arial"/>
-                <w:b/>
-                <w:b/>
-                <w:color w:val="000000"/>
-                <w:sz w:val="22"/>
-                <w:szCs w:val="22"/>
-                <w:lang w:val="es-MX" w:eastAsia="en-US"/>
-              </w:rPr>
-            </w:pPr>
-            <w:r>
-              <w:rPr>
-                <w:rFonts w:eastAsia="Calibri" w:cs="Arial" w:ascii="Calibri" w:hAnsi="Calibri"/>
-                <w:b/>
-                <w:color w:val="000000"/>
-                <w:sz w:val="22"/>
-                <w:szCs w:val="22"/>
-                <w:lang w:val="es-MX" w:eastAsia="en-US"/>
-              </w:rPr>
-              <w:t>Permite administrar y realizar operaciones sobre los servicios que ofrece, como viajes, ventas, reservaciones, etc.</w:t>
-            </w:r>
-          </w:p>
-          <w:p>
-            <w:pPr>
-              <w:pStyle w:val="Normal"/>
-              <w:jc w:val="both"/>
-              <w:rPr/>
-            </w:pPr>
-            <w:r>
-              <w:rPr>
-                <w:rFonts w:eastAsia="Calibri" w:cs="Arial" w:ascii="Calibri" w:hAnsi="Calibri"/>
-                <w:b/>
-                <w:color w:val="000000"/>
-                <w:sz w:val="22"/>
-                <w:szCs w:val="22"/>
-                <w:lang w:val="es-MX" w:eastAsia="en-US"/>
-              </w:rPr>
-              <w:t xml:space="preserve">El sistema está pensado para que un usuario con rol de administrador pueda hacer cambios a los viajes, horarios, fechas. </w:t>
-            </w:r>
-          </w:p>
-          <w:p>
-            <w:pPr>
-              <w:pStyle w:val="Normal"/>
-              <w:spacing w:before="60" w:after="100"/>
-              <w:jc w:val="both"/>
-              <w:rPr/>
-            </w:pPr>
-            <w:r>
-              <w:rPr>
-                <w:rFonts w:eastAsia="Calibri" w:cs="Arial" w:ascii="Calibri" w:hAnsi="Calibri"/>
-                <w:b/>
-                <w:color w:val="000000"/>
-                <w:sz w:val="22"/>
-                <w:szCs w:val="22"/>
-                <w:lang w:val="es-MX" w:eastAsia="en-US"/>
-              </w:rPr>
-              <w:t>Si se usa la aplicación desde un cliente, éste podrá revisar los viajes disponibles, y hacer compras, reservaciones y demás.</w:t>
+              <w:t>El sistema consiste en una aplicación que gestione los viajes que ofrece una empresa de autobuses.</w:t>
+            </w:r>
+          </w:p>
+          <w:p>
+            <w:pPr>
+              <w:pStyle w:val="Normal"/>
+              <w:spacing w:before="60" w:after="100"/>
+              <w:jc w:val="both"/>
+              <w:rPr>
+                <w:rFonts w:ascii="Calibri" w:hAnsi="Calibri" w:eastAsia="Calibri" w:cs="Arial"/>
+                <w:b/>
+                <w:b/>
+                <w:color w:val="000000"/>
+                <w:sz w:val="22"/>
+                <w:szCs w:val="22"/>
+                <w:lang w:val="es-MX" w:eastAsia="en-US"/>
+              </w:rPr>
+            </w:pPr>
+            <w:r>
+              <w:rPr>
+                <w:rFonts w:eastAsia="Calibri" w:cs="Arial" w:ascii="Calibri" w:hAnsi="Calibri"/>
+                <w:b/>
+                <w:color w:val="000000"/>
+                <w:sz w:val="22"/>
+                <w:szCs w:val="22"/>
+                <w:lang w:val="es-MX" w:eastAsia="en-US"/>
+              </w:rPr>
+              <w:t>La empresas ofrece viajes en autobús a distintos destinos, con diferentes precios.</w:t>
+            </w:r>
+          </w:p>
+          <w:p>
+            <w:pPr>
+              <w:pStyle w:val="Normal"/>
+              <w:spacing w:before="60" w:after="100"/>
+              <w:jc w:val="both"/>
+              <w:rPr>
+                <w:rFonts w:ascii="Calibri" w:hAnsi="Calibri" w:eastAsia="Calibri" w:cs="Arial"/>
+                <w:b/>
+                <w:b/>
+                <w:color w:val="000000"/>
+                <w:sz w:val="22"/>
+                <w:szCs w:val="22"/>
+                <w:lang w:val="es-MX" w:eastAsia="en-US"/>
+              </w:rPr>
+            </w:pPr>
+            <w:r>
+              <w:rPr>
+                <w:rFonts w:eastAsia="Calibri" w:cs="Arial" w:ascii="Calibri" w:hAnsi="Calibri"/>
+                <w:b/>
+                <w:color w:val="000000"/>
+                <w:sz w:val="22"/>
+                <w:szCs w:val="22"/>
+                <w:lang w:val="es-MX" w:eastAsia="en-US"/>
+              </w:rPr>
+              <w:t>Estos viajes pueden ser modificados por los gestores del sistema, es decir, los administradores serán los que cambien, oferten, eliminen y demás operaciones, sobre los viajes.</w:t>
+            </w:r>
+          </w:p>
+          <w:p>
+            <w:pPr>
+              <w:pStyle w:val="Normal"/>
+              <w:spacing w:before="60" w:after="100"/>
+              <w:jc w:val="both"/>
+              <w:rPr>
+                <w:rFonts w:ascii="Calibri" w:hAnsi="Calibri" w:eastAsia="Calibri" w:cs="Arial"/>
+                <w:b/>
+                <w:b/>
+                <w:color w:val="000000"/>
+                <w:sz w:val="22"/>
+                <w:szCs w:val="22"/>
+                <w:lang w:val="es-MX" w:eastAsia="en-US"/>
+              </w:rPr>
+            </w:pPr>
+            <w:r>
+              <w:rPr>
+                <w:szCs w:val="22"/>
+                <w:lang w:val="en-US" w:eastAsia="en-US"/>
+              </w:rPr>
+            </w:r>
+          </w:p>
+          <w:p>
+            <w:pPr>
+              <w:pStyle w:val="Normal"/>
+              <w:spacing w:before="60" w:after="100"/>
+              <w:jc w:val="both"/>
+              <w:rPr>
+                <w:rFonts w:ascii="Calibri" w:hAnsi="Calibri" w:eastAsia="Calibri" w:cs="Arial"/>
+                <w:b/>
+                <w:b/>
+                <w:color w:val="000000"/>
+                <w:sz w:val="22"/>
+                <w:szCs w:val="22"/>
+                <w:lang w:val="es-MX" w:eastAsia="en-US"/>
+              </w:rPr>
+            </w:pPr>
+            <w:r>
+              <w:rPr>
+                <w:rFonts w:eastAsia="Calibri" w:cs="Arial" w:ascii="Calibri" w:hAnsi="Calibri"/>
+                <w:b/>
+                <w:color w:val="000000"/>
+                <w:sz w:val="22"/>
+                <w:szCs w:val="22"/>
+                <w:lang w:val="es-MX" w:eastAsia="en-US"/>
+              </w:rPr>
+              <w:t>Estos administradores deberán iniciar sesión para poder hacer uso de la plataforma y de las operaciones sobre los viajes.</w:t>
+            </w:r>
+          </w:p>
+          <w:p>
+            <w:pPr>
+              <w:pStyle w:val="Normal"/>
+              <w:spacing w:before="60" w:after="100"/>
+              <w:jc w:val="both"/>
+              <w:rPr>
+                <w:rFonts w:ascii="Calibri" w:hAnsi="Calibri" w:eastAsia="Calibri" w:cs="Arial"/>
+                <w:b/>
+                <w:b/>
+                <w:color w:val="000000"/>
+                <w:sz w:val="22"/>
+                <w:szCs w:val="22"/>
+                <w:lang w:val="es-MX" w:eastAsia="en-US"/>
+              </w:rPr>
+            </w:pPr>
+            <w:r>
+              <w:rPr>
+                <w:rFonts w:eastAsia="Calibri" w:cs="Arial" w:ascii="Calibri" w:hAnsi="Calibri"/>
+                <w:b/>
+                <w:color w:val="000000"/>
+                <w:sz w:val="22"/>
+                <w:szCs w:val="22"/>
+                <w:lang w:val="es-MX" w:eastAsia="en-US"/>
+              </w:rPr>
+              <w:t>Los conductores también son empleados, sin embargo, no pueden realizar tareas administrativas.</w:t>
+            </w:r>
+          </w:p>
+          <w:p>
+            <w:pPr>
+              <w:pStyle w:val="Normal"/>
+              <w:spacing w:before="60" w:after="100"/>
+              <w:jc w:val="both"/>
+              <w:rPr>
+                <w:rFonts w:ascii="Calibri" w:hAnsi="Calibri" w:eastAsia="Calibri" w:cs="Arial"/>
+                <w:b/>
+                <w:b/>
+                <w:color w:val="000000"/>
+                <w:sz w:val="22"/>
+                <w:szCs w:val="22"/>
+                <w:lang w:val="es-MX" w:eastAsia="en-US"/>
+              </w:rPr>
+            </w:pPr>
+            <w:r>
+              <w:rPr>
+                <w:rFonts w:eastAsia="Calibri" w:cs="Arial" w:ascii="Calibri" w:hAnsi="Calibri"/>
+                <w:b/>
+                <w:color w:val="000000"/>
+                <w:sz w:val="22"/>
+                <w:szCs w:val="22"/>
+                <w:lang w:val="es-MX" w:eastAsia="en-US"/>
+              </w:rPr>
+              <w:t>Los datos que se deberán almacenar de los empleados son:</w:t>
+            </w:r>
+          </w:p>
+          <w:p>
+            <w:pPr>
+              <w:pStyle w:val="Normal"/>
+              <w:spacing w:before="60" w:after="100"/>
+              <w:jc w:val="both"/>
+              <w:rPr>
+                <w:rFonts w:ascii="Calibri" w:hAnsi="Calibri" w:eastAsia="Calibri" w:cs="Arial"/>
+                <w:b/>
+                <w:b/>
+                <w:color w:val="000000"/>
+                <w:sz w:val="22"/>
+                <w:szCs w:val="22"/>
+                <w:lang w:val="es-MX" w:eastAsia="en-US"/>
+              </w:rPr>
+            </w:pPr>
+            <w:r>
+              <w:rPr>
+                <w:rFonts w:eastAsia="Calibri" w:cs="Arial" w:ascii="Calibri" w:hAnsi="Calibri"/>
+                <w:b/>
+                <w:color w:val="000000"/>
+                <w:sz w:val="22"/>
+                <w:szCs w:val="22"/>
+                <w:lang w:val="es-MX" w:eastAsia="en-US"/>
+              </w:rPr>
+              <w:t xml:space="preserve">    • </w:t>
+            </w:r>
+            <w:r>
+              <w:rPr>
+                <w:rFonts w:eastAsia="Calibri" w:cs="Arial" w:ascii="Calibri" w:hAnsi="Calibri"/>
+                <w:b/>
+                <w:color w:val="000000"/>
+                <w:sz w:val="22"/>
+                <w:szCs w:val="22"/>
+                <w:lang w:val="es-MX" w:eastAsia="en-US"/>
+              </w:rPr>
+              <w:t>Nombre.</w:t>
+            </w:r>
+          </w:p>
+          <w:p>
+            <w:pPr>
+              <w:pStyle w:val="Normal"/>
+              <w:spacing w:before="60" w:after="100"/>
+              <w:jc w:val="both"/>
+              <w:rPr>
+                <w:rFonts w:ascii="Calibri" w:hAnsi="Calibri" w:eastAsia="Calibri" w:cs="Arial"/>
+                <w:b/>
+                <w:b/>
+                <w:color w:val="000000"/>
+                <w:sz w:val="22"/>
+                <w:szCs w:val="22"/>
+                <w:lang w:val="es-MX" w:eastAsia="en-US"/>
+              </w:rPr>
+            </w:pPr>
+            <w:r>
+              <w:rPr>
+                <w:rFonts w:eastAsia="Calibri" w:cs="Arial" w:ascii="Calibri" w:hAnsi="Calibri"/>
+                <w:b/>
+                <w:color w:val="000000"/>
+                <w:sz w:val="22"/>
+                <w:szCs w:val="22"/>
+                <w:lang w:val="es-MX" w:eastAsia="en-US"/>
+              </w:rPr>
+              <w:t xml:space="preserve">    • </w:t>
+            </w:r>
+            <w:r>
+              <w:rPr>
+                <w:rFonts w:eastAsia="Calibri" w:cs="Arial" w:ascii="Calibri" w:hAnsi="Calibri"/>
+                <w:b/>
+                <w:color w:val="000000"/>
+                <w:sz w:val="22"/>
+                <w:szCs w:val="22"/>
+                <w:lang w:val="es-MX" w:eastAsia="en-US"/>
+              </w:rPr>
+              <w:t>Correo institucional.</w:t>
+            </w:r>
+          </w:p>
+          <w:p>
+            <w:pPr>
+              <w:pStyle w:val="Normal"/>
+              <w:spacing w:before="60" w:after="100"/>
+              <w:jc w:val="both"/>
+              <w:rPr>
+                <w:rFonts w:ascii="Calibri" w:hAnsi="Calibri" w:eastAsia="Calibri" w:cs="Arial"/>
+                <w:b/>
+                <w:b/>
+                <w:color w:val="000000"/>
+                <w:sz w:val="22"/>
+                <w:szCs w:val="22"/>
+                <w:lang w:val="es-MX" w:eastAsia="en-US"/>
+              </w:rPr>
+            </w:pPr>
+            <w:r>
+              <w:rPr>
+                <w:rFonts w:eastAsia="Calibri" w:cs="Arial" w:ascii="Calibri" w:hAnsi="Calibri"/>
+                <w:b/>
+                <w:color w:val="000000"/>
+                <w:sz w:val="22"/>
+                <w:szCs w:val="22"/>
+                <w:lang w:val="es-MX" w:eastAsia="en-US"/>
+              </w:rPr>
+              <w:t xml:space="preserve">    • </w:t>
+            </w:r>
+            <w:r>
+              <w:rPr>
+                <w:rFonts w:eastAsia="Calibri" w:cs="Arial" w:ascii="Calibri" w:hAnsi="Calibri"/>
+                <w:b/>
+                <w:color w:val="000000"/>
+                <w:sz w:val="22"/>
+                <w:szCs w:val="22"/>
+                <w:lang w:val="es-MX" w:eastAsia="en-US"/>
+              </w:rPr>
+              <w:t>Contraseña.</w:t>
+            </w:r>
+          </w:p>
+          <w:p>
+            <w:pPr>
+              <w:pStyle w:val="Normal"/>
+              <w:spacing w:before="60" w:after="100"/>
+              <w:jc w:val="both"/>
+              <w:rPr>
+                <w:rFonts w:ascii="Calibri" w:hAnsi="Calibri" w:eastAsia="Calibri" w:cs="Arial"/>
+                <w:b/>
+                <w:b/>
+                <w:color w:val="000000"/>
+                <w:sz w:val="22"/>
+                <w:szCs w:val="22"/>
+                <w:lang w:val="es-MX" w:eastAsia="en-US"/>
+              </w:rPr>
+            </w:pPr>
+            <w:r>
+              <w:rPr>
+                <w:rFonts w:eastAsia="Calibri" w:cs="Arial" w:ascii="Calibri" w:hAnsi="Calibri"/>
+                <w:b/>
+                <w:color w:val="000000"/>
+                <w:sz w:val="22"/>
+                <w:szCs w:val="22"/>
+                <w:lang w:val="es-MX" w:eastAsia="en-US"/>
+              </w:rPr>
+              <w:t xml:space="preserve">    • </w:t>
+            </w:r>
+            <w:r>
+              <w:rPr>
+                <w:rFonts w:eastAsia="Calibri" w:cs="Arial" w:ascii="Calibri" w:hAnsi="Calibri"/>
+                <w:b/>
+                <w:color w:val="000000"/>
+                <w:sz w:val="22"/>
+                <w:szCs w:val="22"/>
+                <w:lang w:val="es-MX" w:eastAsia="en-US"/>
+              </w:rPr>
+              <w:t>RFC.</w:t>
+            </w:r>
+          </w:p>
+          <w:p>
+            <w:pPr>
+              <w:pStyle w:val="Normal"/>
+              <w:spacing w:before="60" w:after="100"/>
+              <w:jc w:val="both"/>
+              <w:rPr>
+                <w:rFonts w:ascii="Calibri" w:hAnsi="Calibri" w:eastAsia="Calibri" w:cs="Arial"/>
+                <w:b/>
+                <w:b/>
+                <w:color w:val="000000"/>
+                <w:sz w:val="22"/>
+                <w:szCs w:val="22"/>
+                <w:lang w:val="es-MX" w:eastAsia="en-US"/>
+              </w:rPr>
+            </w:pPr>
+            <w:r>
+              <w:rPr>
+                <w:rFonts w:eastAsia="Calibri" w:cs="Arial" w:ascii="Calibri" w:hAnsi="Calibri"/>
+                <w:b/>
+                <w:color w:val="000000"/>
+                <w:sz w:val="22"/>
+                <w:szCs w:val="22"/>
+                <w:lang w:val="es-MX" w:eastAsia="en-US"/>
+              </w:rPr>
+              <w:t xml:space="preserve">    • </w:t>
+            </w:r>
+            <w:r>
+              <w:rPr>
+                <w:rFonts w:eastAsia="Calibri" w:cs="Arial" w:ascii="Calibri" w:hAnsi="Calibri"/>
+                <w:b/>
+                <w:color w:val="000000"/>
+                <w:sz w:val="22"/>
+                <w:szCs w:val="22"/>
+                <w:lang w:val="es-MX" w:eastAsia="en-US"/>
+              </w:rPr>
+              <w:t>Salario.</w:t>
+            </w:r>
+          </w:p>
+          <w:p>
+            <w:pPr>
+              <w:pStyle w:val="Normal"/>
+              <w:spacing w:before="60" w:after="100"/>
+              <w:jc w:val="both"/>
+              <w:rPr>
+                <w:rFonts w:ascii="Calibri" w:hAnsi="Calibri" w:eastAsia="Calibri" w:cs="Arial"/>
+                <w:b/>
+                <w:b/>
+                <w:color w:val="000000"/>
+                <w:sz w:val="22"/>
+                <w:szCs w:val="22"/>
+                <w:lang w:val="es-MX" w:eastAsia="en-US"/>
+              </w:rPr>
+            </w:pPr>
+            <w:r>
+              <w:rPr>
+                <w:szCs w:val="22"/>
+                <w:lang w:val="en-US" w:eastAsia="en-US"/>
+              </w:rPr>
+            </w:r>
+          </w:p>
+          <w:p>
+            <w:pPr>
+              <w:pStyle w:val="Normal"/>
+              <w:spacing w:before="60" w:after="100"/>
+              <w:jc w:val="both"/>
+              <w:rPr>
+                <w:rFonts w:ascii="Calibri" w:hAnsi="Calibri" w:eastAsia="Calibri" w:cs="Arial"/>
+                <w:b/>
+                <w:b/>
+                <w:color w:val="000000"/>
+                <w:sz w:val="22"/>
+                <w:szCs w:val="22"/>
+                <w:lang w:val="es-MX" w:eastAsia="en-US"/>
+              </w:rPr>
+            </w:pPr>
+            <w:r>
+              <w:rPr>
+                <w:rFonts w:eastAsia="Calibri" w:cs="Arial" w:ascii="Calibri" w:hAnsi="Calibri"/>
+                <w:b/>
+                <w:color w:val="000000"/>
+                <w:sz w:val="22"/>
+                <w:szCs w:val="22"/>
+                <w:lang w:val="es-MX" w:eastAsia="en-US"/>
+              </w:rPr>
+              <w:t>Los administradores deberán tener además:</w:t>
+            </w:r>
+          </w:p>
+          <w:p>
+            <w:pPr>
+              <w:pStyle w:val="Normal"/>
+              <w:spacing w:before="60" w:after="100"/>
+              <w:jc w:val="both"/>
+              <w:rPr>
+                <w:rFonts w:ascii="Calibri" w:hAnsi="Calibri" w:eastAsia="Calibri" w:cs="Arial"/>
+                <w:b/>
+                <w:b/>
+                <w:color w:val="000000"/>
+                <w:sz w:val="22"/>
+                <w:szCs w:val="22"/>
+                <w:lang w:val="es-MX" w:eastAsia="en-US"/>
+              </w:rPr>
+            </w:pPr>
+            <w:r>
+              <w:rPr>
+                <w:rFonts w:eastAsia="Calibri" w:cs="Arial" w:ascii="Calibri" w:hAnsi="Calibri"/>
+                <w:b/>
+                <w:color w:val="000000"/>
+                <w:sz w:val="22"/>
+                <w:szCs w:val="22"/>
+                <w:lang w:val="es-MX" w:eastAsia="en-US"/>
+              </w:rPr>
+              <w:t xml:space="preserve">    • </w:t>
+            </w:r>
+            <w:r>
+              <w:rPr>
+                <w:rFonts w:eastAsia="Calibri" w:cs="Arial" w:ascii="Calibri" w:hAnsi="Calibri"/>
+                <w:b/>
+                <w:color w:val="000000"/>
+                <w:sz w:val="22"/>
+                <w:szCs w:val="22"/>
+                <w:lang w:val="es-MX" w:eastAsia="en-US"/>
+              </w:rPr>
+              <w:t>Clave administrador.</w:t>
+            </w:r>
+          </w:p>
+          <w:p>
+            <w:pPr>
+              <w:pStyle w:val="Normal"/>
+              <w:spacing w:before="60" w:after="100"/>
+              <w:jc w:val="both"/>
+              <w:rPr>
+                <w:rFonts w:ascii="Calibri" w:hAnsi="Calibri" w:eastAsia="Calibri" w:cs="Arial"/>
+                <w:b/>
+                <w:b/>
+                <w:color w:val="000000"/>
+                <w:sz w:val="22"/>
+                <w:szCs w:val="22"/>
+                <w:lang w:val="es-MX" w:eastAsia="en-US"/>
+              </w:rPr>
+            </w:pPr>
+            <w:r>
+              <w:rPr>
+                <w:rFonts w:eastAsia="Calibri" w:cs="Arial" w:ascii="Calibri" w:hAnsi="Calibri"/>
+                <w:b/>
+                <w:color w:val="000000"/>
+                <w:sz w:val="22"/>
+                <w:szCs w:val="22"/>
+                <w:lang w:val="es-MX" w:eastAsia="en-US"/>
+              </w:rPr>
+              <w:t xml:space="preserve">    • </w:t>
+            </w:r>
+            <w:r>
+              <w:rPr>
+                <w:rFonts w:eastAsia="Calibri" w:cs="Arial" w:ascii="Calibri" w:hAnsi="Calibri"/>
+                <w:b/>
+                <w:color w:val="000000"/>
+                <w:sz w:val="22"/>
+                <w:szCs w:val="22"/>
+                <w:lang w:val="es-MX" w:eastAsia="en-US"/>
+              </w:rPr>
+              <w:t>ID_Administrador.</w:t>
+            </w:r>
+          </w:p>
+          <w:p>
+            <w:pPr>
+              <w:pStyle w:val="Normal"/>
+              <w:spacing w:before="60" w:after="100"/>
+              <w:jc w:val="both"/>
+              <w:rPr>
+                <w:rFonts w:ascii="Calibri" w:hAnsi="Calibri" w:eastAsia="Calibri" w:cs="Arial"/>
+                <w:b/>
+                <w:b/>
+                <w:color w:val="000000"/>
+                <w:sz w:val="22"/>
+                <w:szCs w:val="22"/>
+                <w:lang w:val="es-MX" w:eastAsia="en-US"/>
+              </w:rPr>
+            </w:pPr>
+            <w:r>
+              <w:rPr>
+                <w:szCs w:val="22"/>
+                <w:lang w:val="en-US" w:eastAsia="en-US"/>
+              </w:rPr>
+            </w:r>
+          </w:p>
+          <w:p>
+            <w:pPr>
+              <w:pStyle w:val="Normal"/>
+              <w:spacing w:before="60" w:after="100"/>
+              <w:jc w:val="both"/>
+              <w:rPr>
+                <w:rFonts w:ascii="Calibri" w:hAnsi="Calibri" w:eastAsia="Calibri" w:cs="Arial"/>
+                <w:b/>
+                <w:b/>
+                <w:color w:val="000000"/>
+                <w:sz w:val="22"/>
+                <w:szCs w:val="22"/>
+                <w:lang w:val="es-MX" w:eastAsia="en-US"/>
+              </w:rPr>
+            </w:pPr>
+            <w:r>
+              <w:rPr>
+                <w:rFonts w:eastAsia="Calibri" w:cs="Arial" w:ascii="Calibri" w:hAnsi="Calibri"/>
+                <w:b/>
+                <w:color w:val="000000"/>
+                <w:sz w:val="22"/>
+                <w:szCs w:val="22"/>
+                <w:lang w:val="es-MX" w:eastAsia="en-US"/>
+              </w:rPr>
+              <w:t>Los conductor deberán tener:</w:t>
+            </w:r>
+          </w:p>
+          <w:p>
+            <w:pPr>
+              <w:pStyle w:val="Normal"/>
+              <w:spacing w:before="60" w:after="100"/>
+              <w:jc w:val="both"/>
+              <w:rPr>
+                <w:rFonts w:ascii="Calibri" w:hAnsi="Calibri" w:eastAsia="Calibri" w:cs="Arial"/>
+                <w:b/>
+                <w:b/>
+                <w:color w:val="000000"/>
+                <w:sz w:val="22"/>
+                <w:szCs w:val="22"/>
+                <w:lang w:val="es-MX" w:eastAsia="en-US"/>
+              </w:rPr>
+            </w:pPr>
+            <w:r>
+              <w:rPr>
+                <w:rFonts w:eastAsia="Calibri" w:cs="Arial" w:ascii="Calibri" w:hAnsi="Calibri"/>
+                <w:b/>
+                <w:color w:val="000000"/>
+                <w:sz w:val="22"/>
+                <w:szCs w:val="22"/>
+                <w:lang w:val="es-MX" w:eastAsia="en-US"/>
+              </w:rPr>
+              <w:t xml:space="preserve">    • </w:t>
+            </w:r>
+            <w:r>
+              <w:rPr>
+                <w:rFonts w:eastAsia="Calibri" w:cs="Arial" w:ascii="Calibri" w:hAnsi="Calibri"/>
+                <w:b/>
+                <w:color w:val="000000"/>
+                <w:sz w:val="22"/>
+                <w:szCs w:val="22"/>
+                <w:lang w:val="es-MX" w:eastAsia="en-US"/>
+              </w:rPr>
+              <w:t>Número conductor.</w:t>
+            </w:r>
+          </w:p>
+          <w:p>
+            <w:pPr>
+              <w:pStyle w:val="Normal"/>
+              <w:spacing w:before="60" w:after="100"/>
+              <w:jc w:val="both"/>
+              <w:rPr>
+                <w:rFonts w:ascii="Calibri" w:hAnsi="Calibri" w:eastAsia="Calibri" w:cs="Arial"/>
+                <w:b/>
+                <w:b/>
+                <w:color w:val="000000"/>
+                <w:sz w:val="22"/>
+                <w:szCs w:val="22"/>
+                <w:lang w:val="es-MX" w:eastAsia="en-US"/>
+              </w:rPr>
+            </w:pPr>
+            <w:r>
+              <w:rPr>
+                <w:rFonts w:eastAsia="Calibri" w:cs="Arial" w:ascii="Calibri" w:hAnsi="Calibri"/>
+                <w:b/>
+                <w:color w:val="000000"/>
+                <w:sz w:val="22"/>
+                <w:szCs w:val="22"/>
+                <w:lang w:val="es-MX" w:eastAsia="en-US"/>
+              </w:rPr>
+              <w:t xml:space="preserve">    • </w:t>
+            </w:r>
+            <w:r>
+              <w:rPr>
+                <w:rFonts w:eastAsia="Calibri" w:cs="Arial" w:ascii="Calibri" w:hAnsi="Calibri"/>
+                <w:b/>
+                <w:color w:val="000000"/>
+                <w:sz w:val="22"/>
+                <w:szCs w:val="22"/>
+                <w:lang w:val="es-MX" w:eastAsia="en-US"/>
+              </w:rPr>
+              <w:t>Camión asignado.</w:t>
+            </w:r>
+          </w:p>
+          <w:p>
+            <w:pPr>
+              <w:pStyle w:val="Normal"/>
+              <w:spacing w:before="60" w:after="100"/>
+              <w:jc w:val="both"/>
+              <w:rPr>
+                <w:rFonts w:ascii="Calibri" w:hAnsi="Calibri" w:eastAsia="Calibri" w:cs="Arial"/>
+                <w:b/>
+                <w:b/>
+                <w:color w:val="000000"/>
+                <w:sz w:val="22"/>
+                <w:szCs w:val="22"/>
+                <w:lang w:val="es-MX" w:eastAsia="en-US"/>
+              </w:rPr>
+            </w:pPr>
+            <w:r>
+              <w:rPr>
+                <w:szCs w:val="22"/>
+                <w:lang w:val="en-US" w:eastAsia="en-US"/>
+              </w:rPr>
+            </w:r>
+          </w:p>
+          <w:p>
+            <w:pPr>
+              <w:pStyle w:val="Normal"/>
+              <w:spacing w:before="60" w:after="100"/>
+              <w:jc w:val="both"/>
+              <w:rPr>
+                <w:rFonts w:ascii="Calibri" w:hAnsi="Calibri" w:eastAsia="Calibri" w:cs="Arial"/>
+                <w:b/>
+                <w:b/>
+                <w:color w:val="000000"/>
+                <w:sz w:val="22"/>
+                <w:szCs w:val="22"/>
+                <w:lang w:val="es-MX" w:eastAsia="en-US"/>
+              </w:rPr>
+            </w:pPr>
+            <w:r>
+              <w:rPr>
+                <w:rFonts w:eastAsia="Calibri" w:cs="Arial" w:ascii="Calibri" w:hAnsi="Calibri"/>
+                <w:b/>
+                <w:color w:val="000000"/>
+                <w:sz w:val="22"/>
+                <w:szCs w:val="22"/>
+                <w:lang w:val="es-MX" w:eastAsia="en-US"/>
+              </w:rPr>
+              <w:t>Los datos relacionados a los viajes son:</w:t>
+            </w:r>
+          </w:p>
+          <w:p>
+            <w:pPr>
+              <w:pStyle w:val="Normal"/>
+              <w:spacing w:before="60" w:after="100"/>
+              <w:jc w:val="both"/>
+              <w:rPr>
+                <w:rFonts w:ascii="Calibri" w:hAnsi="Calibri" w:eastAsia="Calibri" w:cs="Arial"/>
+                <w:b/>
+                <w:b/>
+                <w:color w:val="000000"/>
+                <w:sz w:val="22"/>
+                <w:szCs w:val="22"/>
+                <w:lang w:val="es-MX" w:eastAsia="en-US"/>
+              </w:rPr>
+            </w:pPr>
+            <w:r>
+              <w:rPr>
+                <w:rFonts w:eastAsia="Calibri" w:cs="Arial" w:ascii="Calibri" w:hAnsi="Calibri"/>
+                <w:b/>
+                <w:color w:val="000000"/>
+                <w:sz w:val="22"/>
+                <w:szCs w:val="22"/>
+                <w:lang w:val="es-MX" w:eastAsia="en-US"/>
+              </w:rPr>
+              <w:t xml:space="preserve">    • </w:t>
+            </w:r>
+            <w:r>
+              <w:rPr>
+                <w:rFonts w:eastAsia="Calibri" w:cs="Arial" w:ascii="Calibri" w:hAnsi="Calibri"/>
+                <w:b/>
+                <w:color w:val="000000"/>
+                <w:sz w:val="22"/>
+                <w:szCs w:val="22"/>
+                <w:lang w:val="es-MX" w:eastAsia="en-US"/>
+              </w:rPr>
+              <w:t>Origen.</w:t>
+            </w:r>
+          </w:p>
+          <w:p>
+            <w:pPr>
+              <w:pStyle w:val="Normal"/>
+              <w:spacing w:before="60" w:after="100"/>
+              <w:jc w:val="both"/>
+              <w:rPr>
+                <w:rFonts w:ascii="Calibri" w:hAnsi="Calibri" w:eastAsia="Calibri" w:cs="Arial"/>
+                <w:b/>
+                <w:b/>
+                <w:color w:val="000000"/>
+                <w:sz w:val="22"/>
+                <w:szCs w:val="22"/>
+                <w:lang w:val="es-MX" w:eastAsia="en-US"/>
+              </w:rPr>
+            </w:pPr>
+            <w:r>
+              <w:rPr>
+                <w:rFonts w:eastAsia="Calibri" w:cs="Arial" w:ascii="Calibri" w:hAnsi="Calibri"/>
+                <w:b/>
+                <w:color w:val="000000"/>
+                <w:sz w:val="22"/>
+                <w:szCs w:val="22"/>
+                <w:lang w:val="es-MX" w:eastAsia="en-US"/>
+              </w:rPr>
+              <w:t xml:space="preserve">    • </w:t>
+            </w:r>
+            <w:r>
+              <w:rPr>
+                <w:rFonts w:eastAsia="Calibri" w:cs="Arial" w:ascii="Calibri" w:hAnsi="Calibri"/>
+                <w:b/>
+                <w:color w:val="000000"/>
+                <w:sz w:val="22"/>
+                <w:szCs w:val="22"/>
+                <w:lang w:val="es-MX" w:eastAsia="en-US"/>
+              </w:rPr>
+              <w:t>Destino.</w:t>
+            </w:r>
+          </w:p>
+          <w:p>
+            <w:pPr>
+              <w:pStyle w:val="Normal"/>
+              <w:spacing w:before="60" w:after="100"/>
+              <w:jc w:val="both"/>
+              <w:rPr>
+                <w:rFonts w:ascii="Calibri" w:hAnsi="Calibri" w:eastAsia="Calibri" w:cs="Arial"/>
+                <w:b/>
+                <w:b/>
+                <w:color w:val="000000"/>
+                <w:sz w:val="22"/>
+                <w:szCs w:val="22"/>
+                <w:lang w:val="es-MX" w:eastAsia="en-US"/>
+              </w:rPr>
+            </w:pPr>
+            <w:r>
+              <w:rPr>
+                <w:rFonts w:eastAsia="Calibri" w:cs="Arial" w:ascii="Calibri" w:hAnsi="Calibri"/>
+                <w:b/>
+                <w:color w:val="000000"/>
+                <w:sz w:val="22"/>
+                <w:szCs w:val="22"/>
+                <w:lang w:val="es-MX" w:eastAsia="en-US"/>
+              </w:rPr>
+              <w:t xml:space="preserve">    • </w:t>
+            </w:r>
+            <w:r>
+              <w:rPr>
+                <w:rFonts w:eastAsia="Calibri" w:cs="Arial" w:ascii="Calibri" w:hAnsi="Calibri"/>
+                <w:b/>
+                <w:color w:val="000000"/>
+                <w:sz w:val="22"/>
+                <w:szCs w:val="22"/>
+                <w:lang w:val="es-MX" w:eastAsia="en-US"/>
+              </w:rPr>
+              <w:t>Conductor asignado.</w:t>
+            </w:r>
+          </w:p>
+          <w:p>
+            <w:pPr>
+              <w:pStyle w:val="Normal"/>
+              <w:spacing w:before="60" w:after="100"/>
+              <w:jc w:val="both"/>
+              <w:rPr>
+                <w:rFonts w:ascii="Calibri" w:hAnsi="Calibri" w:eastAsia="Calibri" w:cs="Arial"/>
+                <w:b/>
+                <w:b/>
+                <w:color w:val="000000"/>
+                <w:sz w:val="22"/>
+                <w:szCs w:val="22"/>
+                <w:lang w:val="es-MX" w:eastAsia="en-US"/>
+              </w:rPr>
+            </w:pPr>
+            <w:r>
+              <w:rPr>
+                <w:rFonts w:eastAsia="Calibri" w:cs="Arial" w:ascii="Calibri" w:hAnsi="Calibri"/>
+                <w:b/>
+                <w:color w:val="000000"/>
+                <w:sz w:val="22"/>
+                <w:szCs w:val="22"/>
+                <w:lang w:val="es-MX" w:eastAsia="en-US"/>
+              </w:rPr>
+              <w:t xml:space="preserve">    • </w:t>
+            </w:r>
+            <w:r>
+              <w:rPr>
+                <w:rFonts w:eastAsia="Calibri" w:cs="Arial" w:ascii="Calibri" w:hAnsi="Calibri"/>
+                <w:b/>
+                <w:color w:val="000000"/>
+                <w:sz w:val="22"/>
+                <w:szCs w:val="22"/>
+                <w:lang w:val="es-MX" w:eastAsia="en-US"/>
+              </w:rPr>
+              <w:t>Precio.</w:t>
+            </w:r>
+          </w:p>
+          <w:p>
+            <w:pPr>
+              <w:pStyle w:val="Normal"/>
+              <w:spacing w:before="60" w:after="100"/>
+              <w:jc w:val="both"/>
+              <w:rPr>
+                <w:rFonts w:ascii="Calibri" w:hAnsi="Calibri" w:eastAsia="Calibri" w:cs="Arial"/>
+                <w:b/>
+                <w:b/>
+                <w:color w:val="000000"/>
+                <w:sz w:val="22"/>
+                <w:szCs w:val="22"/>
+                <w:lang w:val="es-MX" w:eastAsia="en-US"/>
+              </w:rPr>
+            </w:pPr>
+            <w:r>
+              <w:rPr>
+                <w:szCs w:val="22"/>
+                <w:lang w:val="en-US" w:eastAsia="en-US"/>
+              </w:rPr>
+            </w:r>
+          </w:p>
+          <w:p>
+            <w:pPr>
+              <w:pStyle w:val="Normal"/>
+              <w:spacing w:before="60" w:after="100"/>
+              <w:jc w:val="both"/>
+              <w:rPr>
+                <w:rFonts w:ascii="Calibri" w:hAnsi="Calibri" w:eastAsia="Calibri" w:cs="Arial"/>
+                <w:b/>
+                <w:b/>
+                <w:color w:val="000000"/>
+                <w:sz w:val="22"/>
+                <w:szCs w:val="22"/>
+                <w:lang w:val="es-MX" w:eastAsia="en-US"/>
+              </w:rPr>
+            </w:pPr>
+            <w:r>
+              <w:rPr>
+                <w:rFonts w:eastAsia="Calibri" w:cs="Arial" w:ascii="Calibri" w:hAnsi="Calibri"/>
+                <w:b/>
+                <w:color w:val="000000"/>
+                <w:sz w:val="22"/>
+                <w:szCs w:val="22"/>
+                <w:lang w:val="es-MX" w:eastAsia="en-US"/>
+              </w:rPr>
+              <w:t>Los datos del camión que se utilizará son:</w:t>
+            </w:r>
+          </w:p>
+          <w:p>
+            <w:pPr>
+              <w:pStyle w:val="Normal"/>
+              <w:spacing w:before="60" w:after="100"/>
+              <w:jc w:val="both"/>
+              <w:rPr>
+                <w:rFonts w:ascii="Calibri" w:hAnsi="Calibri" w:eastAsia="Calibri" w:cs="Arial"/>
+                <w:b/>
+                <w:b/>
+                <w:color w:val="000000"/>
+                <w:sz w:val="22"/>
+                <w:szCs w:val="22"/>
+                <w:lang w:val="es-MX" w:eastAsia="en-US"/>
+              </w:rPr>
+            </w:pPr>
+            <w:r>
+              <w:rPr>
+                <w:rFonts w:eastAsia="Calibri" w:cs="Arial" w:ascii="Calibri" w:hAnsi="Calibri"/>
+                <w:b/>
+                <w:color w:val="000000"/>
+                <w:sz w:val="22"/>
+                <w:szCs w:val="22"/>
+                <w:lang w:val="es-MX" w:eastAsia="en-US"/>
+              </w:rPr>
+              <w:t xml:space="preserve">    • </w:t>
+            </w:r>
+            <w:r>
+              <w:rPr>
+                <w:rFonts w:eastAsia="Calibri" w:cs="Arial" w:ascii="Calibri" w:hAnsi="Calibri"/>
+                <w:b/>
+                <w:color w:val="000000"/>
+                <w:sz w:val="22"/>
+                <w:szCs w:val="22"/>
+                <w:lang w:val="es-MX" w:eastAsia="en-US"/>
+              </w:rPr>
+              <w:t>Capacidad.</w:t>
+            </w:r>
+          </w:p>
+          <w:p>
+            <w:pPr>
+              <w:pStyle w:val="Normal"/>
+              <w:spacing w:before="60" w:after="100"/>
+              <w:jc w:val="both"/>
+              <w:rPr>
+                <w:rFonts w:ascii="Calibri" w:hAnsi="Calibri" w:eastAsia="Calibri" w:cs="Arial"/>
+                <w:b/>
+                <w:b/>
+                <w:color w:val="000000"/>
+                <w:sz w:val="22"/>
+                <w:szCs w:val="22"/>
+                <w:lang w:val="es-MX" w:eastAsia="en-US"/>
+              </w:rPr>
+            </w:pPr>
+            <w:r>
+              <w:rPr>
+                <w:rFonts w:eastAsia="Calibri" w:cs="Arial" w:ascii="Calibri" w:hAnsi="Calibri"/>
+                <w:b/>
+                <w:color w:val="000000"/>
+                <w:sz w:val="22"/>
+                <w:szCs w:val="22"/>
+                <w:lang w:val="es-MX" w:eastAsia="en-US"/>
+              </w:rPr>
+              <w:t xml:space="preserve">    • </w:t>
+            </w:r>
+            <w:r>
+              <w:rPr>
+                <w:rFonts w:eastAsia="Calibri" w:cs="Arial" w:ascii="Calibri" w:hAnsi="Calibri"/>
+                <w:b/>
+                <w:color w:val="000000"/>
+                <w:sz w:val="22"/>
+                <w:szCs w:val="22"/>
+                <w:lang w:val="es-MX" w:eastAsia="en-US"/>
+              </w:rPr>
+              <w:t>Combustible.</w:t>
+            </w:r>
+          </w:p>
+          <w:p>
+            <w:pPr>
+              <w:pStyle w:val="Normal"/>
+              <w:spacing w:before="60" w:after="100"/>
+              <w:jc w:val="both"/>
+              <w:rPr>
+                <w:rFonts w:ascii="Calibri" w:hAnsi="Calibri" w:eastAsia="Calibri" w:cs="Arial"/>
+                <w:b/>
+                <w:b/>
+                <w:color w:val="000000"/>
+                <w:sz w:val="22"/>
+                <w:szCs w:val="22"/>
+                <w:lang w:val="es-MX" w:eastAsia="en-US"/>
+              </w:rPr>
+            </w:pPr>
+            <w:r>
+              <w:rPr>
+                <w:rFonts w:eastAsia="Calibri" w:cs="Arial" w:ascii="Calibri" w:hAnsi="Calibri"/>
+                <w:b/>
+                <w:color w:val="000000"/>
+                <w:sz w:val="22"/>
+                <w:szCs w:val="22"/>
+                <w:lang w:val="es-MX" w:eastAsia="en-US"/>
+              </w:rPr>
+              <w:t xml:space="preserve">    • </w:t>
+            </w:r>
+            <w:r>
+              <w:rPr>
+                <w:rFonts w:eastAsia="Calibri" w:cs="Arial" w:ascii="Calibri" w:hAnsi="Calibri"/>
+                <w:b/>
+                <w:color w:val="000000"/>
+                <w:sz w:val="22"/>
+                <w:szCs w:val="22"/>
+                <w:lang w:val="es-MX" w:eastAsia="en-US"/>
+              </w:rPr>
+              <w:t>Velocidad máxima promedio.</w:t>
+            </w:r>
+          </w:p>
+          <w:p>
+            <w:pPr>
+              <w:pStyle w:val="Normal"/>
+              <w:spacing w:before="60" w:after="100"/>
+              <w:jc w:val="both"/>
+              <w:rPr>
+                <w:rFonts w:ascii="Calibri" w:hAnsi="Calibri" w:eastAsia="Calibri" w:cs="Arial"/>
+                <w:b/>
+                <w:b/>
+                <w:color w:val="000000"/>
+                <w:sz w:val="22"/>
+                <w:szCs w:val="22"/>
+                <w:lang w:val="es-MX" w:eastAsia="en-US"/>
+              </w:rPr>
+            </w:pPr>
+            <w:r>
+              <w:rPr>
+                <w:szCs w:val="22"/>
+                <w:lang w:val="en-US" w:eastAsia="en-US"/>
+              </w:rPr>
+            </w:r>
+          </w:p>
+          <w:p>
+            <w:pPr>
+              <w:pStyle w:val="Normal"/>
+              <w:spacing w:before="60" w:after="100"/>
+              <w:jc w:val="both"/>
+              <w:rPr>
+                <w:rFonts w:ascii="Calibri" w:hAnsi="Calibri" w:eastAsia="Calibri" w:cs="Arial"/>
+                <w:b/>
+                <w:b/>
+                <w:color w:val="000000"/>
+                <w:sz w:val="22"/>
+                <w:szCs w:val="22"/>
+                <w:lang w:val="es-MX" w:eastAsia="en-US"/>
+              </w:rPr>
+            </w:pPr>
+            <w:r>
+              <w:rPr>
+                <w:rFonts w:eastAsia="Calibri" w:cs="Arial" w:ascii="Calibri" w:hAnsi="Calibri"/>
+                <w:b/>
+                <w:color w:val="000000"/>
+                <w:sz w:val="22"/>
+                <w:szCs w:val="22"/>
+                <w:lang w:val="es-MX" w:eastAsia="en-US"/>
+              </w:rPr>
+              <w:t>Las operaciones que de podrán hacer sobre la oferta de viajes son:</w:t>
+            </w:r>
+          </w:p>
+          <w:p>
+            <w:pPr>
+              <w:pStyle w:val="Normal"/>
+              <w:spacing w:before="60" w:after="100"/>
+              <w:jc w:val="both"/>
+              <w:rPr>
+                <w:rFonts w:ascii="Calibri" w:hAnsi="Calibri" w:eastAsia="Calibri" w:cs="Arial"/>
+                <w:b/>
+                <w:b/>
+                <w:color w:val="000000"/>
+                <w:sz w:val="22"/>
+                <w:szCs w:val="22"/>
+                <w:lang w:val="es-MX" w:eastAsia="en-US"/>
+              </w:rPr>
+            </w:pPr>
+            <w:r>
+              <w:rPr>
+                <w:rFonts w:eastAsia="Calibri" w:cs="Arial" w:ascii="Calibri" w:hAnsi="Calibri"/>
+                <w:b/>
+                <w:color w:val="000000"/>
+                <w:sz w:val="22"/>
+                <w:szCs w:val="22"/>
+                <w:lang w:val="es-MX" w:eastAsia="en-US"/>
+              </w:rPr>
+              <w:t xml:space="preserve">    • </w:t>
+            </w:r>
+            <w:r>
+              <w:rPr>
+                <w:rFonts w:eastAsia="Calibri" w:cs="Arial" w:ascii="Calibri" w:hAnsi="Calibri"/>
+                <w:b/>
+                <w:color w:val="000000"/>
+                <w:sz w:val="22"/>
+                <w:szCs w:val="22"/>
+                <w:lang w:val="es-MX" w:eastAsia="en-US"/>
+              </w:rPr>
+              <w:t>Agregar rutas.</w:t>
+            </w:r>
+          </w:p>
+          <w:p>
+            <w:pPr>
+              <w:pStyle w:val="Normal"/>
+              <w:spacing w:before="60" w:after="100"/>
+              <w:jc w:val="both"/>
+              <w:rPr>
+                <w:rFonts w:ascii="Calibri" w:hAnsi="Calibri" w:eastAsia="Calibri" w:cs="Arial"/>
+                <w:b/>
+                <w:b/>
+                <w:color w:val="000000"/>
+                <w:sz w:val="22"/>
+                <w:szCs w:val="22"/>
+                <w:lang w:val="es-MX" w:eastAsia="en-US"/>
+              </w:rPr>
+            </w:pPr>
+            <w:r>
+              <w:rPr>
+                <w:rFonts w:eastAsia="Calibri" w:cs="Arial" w:ascii="Calibri" w:hAnsi="Calibri"/>
+                <w:b/>
+                <w:color w:val="000000"/>
+                <w:sz w:val="22"/>
+                <w:szCs w:val="22"/>
+                <w:lang w:val="es-MX" w:eastAsia="en-US"/>
+              </w:rPr>
+              <w:t xml:space="preserve">    • </w:t>
+            </w:r>
+            <w:r>
+              <w:rPr>
+                <w:rFonts w:eastAsia="Calibri" w:cs="Arial" w:ascii="Calibri" w:hAnsi="Calibri"/>
+                <w:b/>
+                <w:color w:val="000000"/>
+                <w:sz w:val="22"/>
+                <w:szCs w:val="22"/>
+                <w:lang w:val="es-MX" w:eastAsia="en-US"/>
+              </w:rPr>
+              <w:t>Remover rutas.</w:t>
+            </w:r>
+          </w:p>
+          <w:p>
+            <w:pPr>
+              <w:pStyle w:val="Normal"/>
+              <w:spacing w:before="60" w:after="100"/>
+              <w:jc w:val="both"/>
+              <w:rPr>
+                <w:rFonts w:ascii="Calibri" w:hAnsi="Calibri" w:eastAsia="Calibri" w:cs="Arial"/>
+                <w:b/>
+                <w:b/>
+                <w:color w:val="000000"/>
+                <w:sz w:val="22"/>
+                <w:szCs w:val="22"/>
+                <w:lang w:val="es-MX" w:eastAsia="en-US"/>
+              </w:rPr>
+            </w:pPr>
+            <w:r>
+              <w:rPr>
+                <w:rFonts w:eastAsia="Calibri" w:cs="Arial" w:ascii="Calibri" w:hAnsi="Calibri"/>
+                <w:b/>
+                <w:color w:val="000000"/>
+                <w:sz w:val="22"/>
+                <w:szCs w:val="22"/>
+                <w:lang w:val="es-MX" w:eastAsia="en-US"/>
+              </w:rPr>
+              <w:t xml:space="preserve">    • </w:t>
+            </w:r>
+            <w:r>
+              <w:rPr>
+                <w:rFonts w:eastAsia="Calibri" w:cs="Arial" w:ascii="Calibri" w:hAnsi="Calibri"/>
+                <w:b/>
+                <w:color w:val="000000"/>
+                <w:sz w:val="22"/>
+                <w:szCs w:val="22"/>
+                <w:lang w:val="es-MX" w:eastAsia="en-US"/>
+              </w:rPr>
+              <w:t>Modificar capacidades.</w:t>
+            </w:r>
+          </w:p>
+          <w:p>
+            <w:pPr>
+              <w:pStyle w:val="Normal"/>
+              <w:spacing w:before="60" w:after="100"/>
+              <w:jc w:val="both"/>
+              <w:rPr>
+                <w:rFonts w:ascii="Calibri" w:hAnsi="Calibri" w:eastAsia="Calibri" w:cs="Arial"/>
+                <w:b/>
+                <w:b/>
+                <w:color w:val="000000"/>
+                <w:sz w:val="22"/>
+                <w:szCs w:val="22"/>
+                <w:lang w:val="es-MX" w:eastAsia="en-US"/>
+              </w:rPr>
+            </w:pPr>
+            <w:r>
+              <w:rPr>
+                <w:rFonts w:eastAsia="Calibri" w:cs="Arial" w:ascii="Calibri" w:hAnsi="Calibri"/>
+                <w:b/>
+                <w:color w:val="000000"/>
+                <w:sz w:val="22"/>
+                <w:szCs w:val="22"/>
+                <w:lang w:val="es-MX" w:eastAsia="en-US"/>
+              </w:rPr>
+              <w:t xml:space="preserve">    • </w:t>
+            </w:r>
+            <w:r>
+              <w:rPr>
+                <w:rFonts w:eastAsia="Calibri" w:cs="Arial" w:ascii="Calibri" w:hAnsi="Calibri"/>
+                <w:b/>
+                <w:color w:val="000000"/>
+                <w:sz w:val="22"/>
+                <w:szCs w:val="22"/>
+                <w:lang w:val="es-MX" w:eastAsia="en-US"/>
+              </w:rPr>
+              <w:t>Cambiar los precios.</w:t>
+            </w:r>
+          </w:p>
+          <w:p>
+            <w:pPr>
+              <w:pStyle w:val="Normal"/>
+              <w:spacing w:before="60" w:after="100"/>
+              <w:jc w:val="both"/>
+              <w:rPr>
+                <w:rFonts w:ascii="Calibri" w:hAnsi="Calibri" w:eastAsia="Calibri" w:cs="Arial"/>
+                <w:b/>
+                <w:b/>
+                <w:color w:val="000000"/>
+                <w:sz w:val="22"/>
+                <w:szCs w:val="22"/>
+                <w:lang w:val="es-MX" w:eastAsia="en-US"/>
+              </w:rPr>
+            </w:pPr>
+            <w:r>
+              <w:rPr>
+                <w:szCs w:val="22"/>
+                <w:lang w:val="en-US" w:eastAsia="en-US"/>
+              </w:rPr>
             </w:r>
           </w:p>
         </w:tc>
@@ -692,31 +1813,6 @@
           <w:p>
             <w:pPr>
               <w:pStyle w:val="Normal"/>
-              <w:jc w:val="both"/>
-              <w:rPr>
-                <w:rFonts w:ascii="Calibri" w:hAnsi="Calibri" w:eastAsia="Calibri" w:cs="Arial"/>
-                <w:b/>
-                <w:b/>
-                <w:color w:val="000000"/>
-                <w:sz w:val="22"/>
-                <w:szCs w:val="22"/>
-                <w:lang w:val="es-MX" w:eastAsia="en-US"/>
-              </w:rPr>
-            </w:pPr>
-            <w:r>
-              <w:rPr>
-                <w:rFonts w:eastAsia="Calibri" w:cs="Arial" w:ascii="Calibri" w:hAnsi="Calibri"/>
-                <w:b/>
-                <w:color w:val="000000"/>
-                <w:sz w:val="22"/>
-                <w:szCs w:val="22"/>
-                <w:lang w:val="es-MX" w:eastAsia="en-US"/>
-              </w:rPr>
-            </w:r>
-          </w:p>
-          <w:p>
-            <w:pPr>
-              <w:pStyle w:val="Normal"/>
               <w:spacing w:before="60" w:after="100"/>
               <w:jc w:val="both"/>
               <w:rPr>
@@ -1067,7 +2163,6 @@
             </w:pPr>
             <w:r>
               <w:rPr>
-                <w:rFonts w:eastAsia="Calibri" w:ascii="Calibri" w:hAnsi="Calibri"/>
                 <w:b/>
                 <w:szCs w:val="22"/>
                 <w:lang w:val="es-MX" w:eastAsia="en-US"/>
@@ -1126,7 +2221,6 @@
             </w:pPr>
             <w:r>
               <w:rPr>
-                <w:rFonts w:eastAsia="Calibri" w:ascii="Calibri" w:hAnsi="Calibri"/>
                 <w:b/>
                 <w:szCs w:val="22"/>
                 <w:lang w:val="es-MX" w:eastAsia="en-US"/>
@@ -1228,7 +2322,7 @@
     <w:r>
       <w:rPr/>
       <w:drawing>
-        <wp:anchor behindDoc="1" distT="0" distB="0" distL="0" distR="0" simplePos="0" locked="0" layoutInCell="1" allowOverlap="1" relativeHeight="4">
+        <wp:anchor behindDoc="1" distT="0" distB="0" distL="0" distR="0" simplePos="0" locked="0" layoutInCell="1" allowOverlap="1" relativeHeight="6">
           <wp:simplePos x="0" y="0"/>
           <wp:positionH relativeFrom="column">
             <wp:posOffset>6203315</wp:posOffset>
@@ -1273,7 +2367,7 @@
         </wp:anchor>
       </w:drawing>
       <w:drawing>
-        <wp:anchor behindDoc="1" distT="0" distB="0" distL="0" distR="0" simplePos="0" locked="0" layoutInCell="1" allowOverlap="1" relativeHeight="6">
+        <wp:anchor behindDoc="1" distT="0" distB="0" distL="0" distR="0" simplePos="0" locked="0" layoutInCell="1" allowOverlap="1" relativeHeight="8">
           <wp:simplePos x="0" y="0"/>
           <wp:positionH relativeFrom="column">
             <wp:posOffset>-528955</wp:posOffset>
@@ -1333,7 +2427,7 @@
     <w:r>
       <w:rPr/>
       <w:drawing>
-        <wp:anchor behindDoc="1" distT="0" distB="0" distL="0" distR="0" simplePos="0" locked="0" layoutInCell="1" allowOverlap="1" relativeHeight="2">
+        <wp:anchor behindDoc="1" distT="0" distB="0" distL="0" distR="0" simplePos="0" locked="0" layoutInCell="1" allowOverlap="1" relativeHeight="3">
           <wp:simplePos x="0" y="0"/>
           <wp:positionH relativeFrom="column">
             <wp:posOffset>6176645</wp:posOffset>
@@ -1378,7 +2472,7 @@
         </wp:anchor>
       </w:drawing>
       <w:drawing>
-        <wp:anchor behindDoc="1" distT="0" distB="0" distL="0" distR="0" simplePos="0" locked="0" layoutInCell="1" allowOverlap="1" relativeHeight="3">
+        <wp:anchor behindDoc="1" distT="0" distB="0" distL="0" distR="0" simplePos="0" locked="0" layoutInCell="1" allowOverlap="1" relativeHeight="5">
           <wp:simplePos x="0" y="0"/>
           <wp:positionH relativeFrom="column">
             <wp:posOffset>-552450</wp:posOffset>
@@ -1438,7 +2532,7 @@
     <w:r>
       <w:rPr/>
       <w:drawing>
-        <wp:anchor behindDoc="1" distT="0" distB="0" distL="0" distR="0" simplePos="0" locked="0" layoutInCell="1" allowOverlap="1" relativeHeight="5">
+        <wp:anchor behindDoc="1" distT="0" distB="0" distL="0" distR="0" simplePos="0" locked="0" layoutInCell="1" allowOverlap="1" relativeHeight="7">
           <wp:simplePos x="0" y="0"/>
           <wp:positionH relativeFrom="column">
             <wp:posOffset>-528955</wp:posOffset>
@@ -1785,6 +2879,7 @@
     <w:rsid w:val="008024eb"/>
     <w:pPr>
       <w:widowControl/>
+      <w:suppressAutoHyphens w:val="true"/>
       <w:bidi w:val="0"/>
       <w:spacing w:before="60" w:after="100"/>
       <w:jc w:val="left"/>

</xml_diff>

<commit_message>
Prepare files for second project delivery
</commit_message>
<xml_diff>
--- a/Proyecto/Definición del Sistema.docx
+++ b/Proyecto/Definición del Sistema.docx
@@ -281,7 +281,34 @@
                 <w:szCs w:val="22"/>
                 <w:lang w:val="es-MX" w:eastAsia="en-US"/>
               </w:rPr>
-              <w:t>La empresas ofrece viajes en autobús a distintos destinos, con diferentes precios.</w:t>
+              <w:t>La empresa ofrece viajes en autobús a distintos destinos, con diferentes precios.</w:t>
+            </w:r>
+          </w:p>
+          <w:p>
+            <w:pPr>
+              <w:pStyle w:val="Normal"/>
+              <w:spacing w:before="60" w:after="100"/>
+              <w:jc w:val="both"/>
+              <w:rPr>
+                <w:rFonts w:ascii="Calibri" w:hAnsi="Calibri" w:eastAsia="Calibri" w:cs="Arial"/>
+                <w:b/>
+                <w:b/>
+                <w:color w:val="000000"/>
+                <w:sz w:val="22"/>
+                <w:szCs w:val="22"/>
+                <w:lang w:val="es-MX" w:eastAsia="en-US"/>
+              </w:rPr>
+            </w:pPr>
+            <w:r>
+              <w:rPr>
+                <w:rFonts w:eastAsia="Calibri" w:cs="Arial" w:ascii="Calibri" w:hAnsi="Calibri"/>
+                <w:b/>
+                <w:color w:val="000000"/>
+                <w:sz w:val="22"/>
+                <w:szCs w:val="22"/>
+                <w:lang w:val="es-MX" w:eastAsia="en-US"/>
+              </w:rPr>
+              <w:t>Se ofrecen tanto viajes redondos, como tours guiados en una ciudad.</w:t>
             </w:r>
           </w:p>
           <w:p>
@@ -328,6 +355,150 @@
             </w:pPr>
             <w:r>
               <w:rPr>
+                <w:rFonts w:eastAsia="Calibri" w:cs="Arial" w:ascii="Calibri" w:hAnsi="Calibri"/>
+                <w:b/>
+                <w:color w:val="000000"/>
+                <w:sz w:val="22"/>
+                <w:szCs w:val="22"/>
+                <w:lang w:val="es-MX" w:eastAsia="en-US"/>
+              </w:rPr>
+            </w:r>
+          </w:p>
+          <w:p>
+            <w:pPr>
+              <w:pStyle w:val="Normal"/>
+              <w:spacing w:before="60" w:after="100"/>
+              <w:jc w:val="both"/>
+              <w:rPr>
+                <w:rFonts w:ascii="Calibri" w:hAnsi="Calibri" w:eastAsia="Calibri" w:cs="Arial"/>
+                <w:b/>
+                <w:b/>
+                <w:color w:val="000000"/>
+                <w:sz w:val="22"/>
+                <w:szCs w:val="22"/>
+                <w:lang w:val="es-MX" w:eastAsia="en-US"/>
+              </w:rPr>
+            </w:pPr>
+            <w:r>
+              <w:rPr>
+                <w:rFonts w:eastAsia="Calibri" w:cs="Arial" w:ascii="Calibri" w:hAnsi="Calibri"/>
+                <w:b/>
+                <w:color w:val="000000"/>
+                <w:sz w:val="22"/>
+                <w:szCs w:val="22"/>
+                <w:lang w:val="es-MX" w:eastAsia="en-US"/>
+              </w:rPr>
+              <w:t>Además, los administradores serán los responsables de gestionar la flotilla de autobuses y de conductores.</w:t>
+            </w:r>
+          </w:p>
+          <w:p>
+            <w:pPr>
+              <w:pStyle w:val="Normal"/>
+              <w:spacing w:before="60" w:after="100"/>
+              <w:jc w:val="both"/>
+              <w:rPr>
+                <w:rFonts w:ascii="Calibri" w:hAnsi="Calibri" w:eastAsia="Calibri" w:cs="Arial"/>
+                <w:b/>
+                <w:b/>
+                <w:color w:val="000000"/>
+                <w:sz w:val="22"/>
+                <w:szCs w:val="22"/>
+                <w:lang w:val="es-MX" w:eastAsia="en-US"/>
+              </w:rPr>
+            </w:pPr>
+            <w:r>
+              <w:rPr>
+                <w:rFonts w:eastAsia="Calibri" w:cs="Arial" w:ascii="Calibri" w:hAnsi="Calibri"/>
+                <w:b/>
+                <w:color w:val="000000"/>
+                <w:sz w:val="22"/>
+                <w:szCs w:val="22"/>
+                <w:lang w:val="es-MX" w:eastAsia="en-US"/>
+              </w:rPr>
+            </w:r>
+          </w:p>
+          <w:p>
+            <w:pPr>
+              <w:pStyle w:val="Normal"/>
+              <w:spacing w:before="60" w:after="100"/>
+              <w:jc w:val="both"/>
+              <w:rPr>
+                <w:rFonts w:ascii="Calibri" w:hAnsi="Calibri" w:eastAsia="Calibri" w:cs="Arial"/>
+                <w:b/>
+                <w:b/>
+                <w:color w:val="000000"/>
+                <w:sz w:val="22"/>
+                <w:szCs w:val="22"/>
+                <w:lang w:val="es-MX" w:eastAsia="en-US"/>
+              </w:rPr>
+            </w:pPr>
+            <w:r>
+              <w:rPr>
+                <w:rFonts w:eastAsia="Calibri" w:cs="Arial" w:ascii="Calibri" w:hAnsi="Calibri"/>
+                <w:b/>
+                <w:color w:val="000000"/>
+                <w:sz w:val="22"/>
+                <w:szCs w:val="22"/>
+                <w:lang w:val="es-MX" w:eastAsia="en-US"/>
+              </w:rPr>
+              <w:t>Estos administradores deberán iniciar sesión para poder hacer uso de la plataforma y de las operaciones sobre los viajes.</w:t>
+            </w:r>
+          </w:p>
+          <w:p>
+            <w:pPr>
+              <w:pStyle w:val="Normal"/>
+              <w:spacing w:before="60" w:after="100"/>
+              <w:jc w:val="both"/>
+              <w:rPr>
+                <w:rFonts w:ascii="Calibri" w:hAnsi="Calibri" w:eastAsia="Calibri" w:cs="Arial"/>
+                <w:b/>
+                <w:b/>
+                <w:color w:val="000000"/>
+                <w:sz w:val="22"/>
+                <w:szCs w:val="22"/>
+                <w:lang w:val="es-MX" w:eastAsia="en-US"/>
+              </w:rPr>
+            </w:pPr>
+            <w:r>
+              <w:rPr>
+                <w:rFonts w:eastAsia="Calibri" w:cs="Arial" w:ascii="Calibri" w:hAnsi="Calibri"/>
+                <w:b/>
+                <w:color w:val="000000"/>
+                <w:sz w:val="22"/>
+                <w:szCs w:val="22"/>
+                <w:lang w:val="es-MX" w:eastAsia="en-US"/>
+              </w:rPr>
+              <w:t xml:space="preserve">Los conductores también son empleados, sin embargo, no pueden realizar tareas administrativas, </w:t>
+            </w:r>
+            <w:r>
+              <w:rPr>
+                <w:rFonts w:eastAsia="Calibri" w:cs="Arial" w:ascii="Calibri" w:hAnsi="Calibri"/>
+                <w:b/>
+                <w:color w:val="000000"/>
+                <w:sz w:val="22"/>
+                <w:szCs w:val="22"/>
+                <w:lang w:val="es-MX" w:eastAsia="en-US"/>
+              </w:rPr>
+              <w:t>únicamente podrán ver los viajes que se les han asignado.</w:t>
+            </w:r>
+          </w:p>
+          <w:p>
+            <w:pPr>
+              <w:pStyle w:val="Normal"/>
+              <w:spacing w:before="60" w:after="100"/>
+              <w:jc w:val="both"/>
+              <w:rPr>
+                <w:rFonts w:ascii="Calibri" w:hAnsi="Calibri" w:eastAsia="Calibri" w:cs="Arial"/>
+                <w:b/>
+                <w:b/>
+                <w:color w:val="000000"/>
+                <w:sz w:val="22"/>
+                <w:szCs w:val="22"/>
+                <w:lang w:val="es-MX" w:eastAsia="en-US"/>
+              </w:rPr>
+            </w:pPr>
+            <w:r>
+              <w:rPr>
                 <w:szCs w:val="22"/>
                 <w:lang w:val="en-US" w:eastAsia="en-US"/>
               </w:rPr>
@@ -357,60 +528,6 @@
                 <w:szCs w:val="22"/>
                 <w:lang w:val="es-MX" w:eastAsia="en-US"/>
               </w:rPr>
-              <w:t>Estos administradores deberán iniciar sesión para poder hacer uso de la plataforma y de las operaciones sobre los viajes.</w:t>
-            </w:r>
-          </w:p>
-          <w:p>
-            <w:pPr>
-              <w:pStyle w:val="Normal"/>
-              <w:spacing w:before="60" w:after="100"/>
-              <w:jc w:val="both"/>
-              <w:rPr>
-                <w:rFonts w:ascii="Calibri" w:hAnsi="Calibri" w:eastAsia="Calibri" w:cs="Arial"/>
-                <w:b/>
-                <w:b/>
-                <w:color w:val="000000"/>
-                <w:sz w:val="22"/>
-                <w:szCs w:val="22"/>
-                <w:lang w:val="es-MX" w:eastAsia="en-US"/>
-              </w:rPr>
-            </w:pPr>
-            <w:r>
-              <w:rPr>
-                <w:rFonts w:eastAsia="Calibri" w:cs="Arial" w:ascii="Calibri" w:hAnsi="Calibri"/>
-                <w:b/>
-                <w:color w:val="000000"/>
-                <w:sz w:val="22"/>
-                <w:szCs w:val="22"/>
-                <w:lang w:val="es-MX" w:eastAsia="en-US"/>
-              </w:rPr>
-              <w:t>Los conductores también son empleados, sin embargo, no pueden realizar tareas administrativas.</w:t>
-            </w:r>
-          </w:p>
-          <w:p>
-            <w:pPr>
-              <w:pStyle w:val="Normal"/>
-              <w:spacing w:before="60" w:after="100"/>
-              <w:jc w:val="both"/>
-              <w:rPr>
-                <w:rFonts w:ascii="Calibri" w:hAnsi="Calibri" w:eastAsia="Calibri" w:cs="Arial"/>
-                <w:b/>
-                <w:b/>
-                <w:color w:val="000000"/>
-                <w:sz w:val="22"/>
-                <w:szCs w:val="22"/>
-                <w:lang w:val="es-MX" w:eastAsia="en-US"/>
-              </w:rPr>
-            </w:pPr>
-            <w:r>
-              <w:rPr>
-                <w:rFonts w:eastAsia="Calibri" w:cs="Arial" w:ascii="Calibri" w:hAnsi="Calibri"/>
-                <w:b/>
-                <w:color w:val="000000"/>
-                <w:sz w:val="22"/>
-                <w:szCs w:val="22"/>
-                <w:lang w:val="es-MX" w:eastAsia="en-US"/>
-              </w:rPr>
               <w:t>Los datos que se deberán almacenar de los empleados son:</w:t>
             </w:r>
           </w:p>
@@ -621,6 +738,918 @@
             </w:pPr>
             <w:r>
               <w:rPr>
+                <w:rFonts w:eastAsia="Calibri" w:cs="Arial" w:ascii="Calibri" w:hAnsi="Calibri"/>
+                <w:b/>
+                <w:color w:val="000000"/>
+                <w:sz w:val="22"/>
+                <w:szCs w:val="22"/>
+                <w:lang w:val="es-MX" w:eastAsia="en-US"/>
+              </w:rPr>
+            </w:r>
+          </w:p>
+          <w:p>
+            <w:pPr>
+              <w:pStyle w:val="Normal"/>
+              <w:spacing w:before="60" w:after="100"/>
+              <w:jc w:val="both"/>
+              <w:rPr>
+                <w:rFonts w:ascii="Calibri" w:hAnsi="Calibri" w:eastAsia="Calibri" w:cs="Arial"/>
+                <w:b/>
+                <w:b/>
+                <w:color w:val="000000"/>
+                <w:sz w:val="22"/>
+                <w:szCs w:val="22"/>
+                <w:lang w:val="es-MX" w:eastAsia="en-US"/>
+              </w:rPr>
+            </w:pPr>
+            <w:r>
+              <w:rPr>
+                <w:rFonts w:eastAsia="Calibri" w:cs="Arial" w:ascii="Calibri" w:hAnsi="Calibri"/>
+                <w:b/>
+                <w:color w:val="000000"/>
+                <w:sz w:val="22"/>
+                <w:szCs w:val="22"/>
+                <w:lang w:val="es-MX" w:eastAsia="en-US"/>
+              </w:rPr>
+              <w:t>Los administradores deberán tener además:</w:t>
+            </w:r>
+          </w:p>
+          <w:p>
+            <w:pPr>
+              <w:pStyle w:val="Normal"/>
+              <w:spacing w:before="60" w:after="100"/>
+              <w:jc w:val="both"/>
+              <w:rPr>
+                <w:rFonts w:ascii="Calibri" w:hAnsi="Calibri" w:eastAsia="Calibri" w:cs="Arial"/>
+                <w:b/>
+                <w:b/>
+                <w:color w:val="000000"/>
+                <w:sz w:val="22"/>
+                <w:szCs w:val="22"/>
+                <w:lang w:val="es-MX" w:eastAsia="en-US"/>
+              </w:rPr>
+            </w:pPr>
+            <w:r>
+              <w:rPr>
+                <w:rFonts w:eastAsia="Calibri" w:cs="Arial" w:ascii="Calibri" w:hAnsi="Calibri"/>
+                <w:b/>
+                <w:color w:val="000000"/>
+                <w:sz w:val="22"/>
+                <w:szCs w:val="22"/>
+                <w:lang w:val="es-MX" w:eastAsia="en-US"/>
+              </w:rPr>
+              <w:t xml:space="preserve">    • </w:t>
+            </w:r>
+            <w:r>
+              <w:rPr>
+                <w:rFonts w:eastAsia="Calibri" w:cs="Arial" w:ascii="Calibri" w:hAnsi="Calibri"/>
+                <w:b/>
+                <w:color w:val="000000"/>
+                <w:sz w:val="22"/>
+                <w:szCs w:val="22"/>
+                <w:lang w:val="es-MX" w:eastAsia="en-US"/>
+              </w:rPr>
+              <w:t>Clave administrador.</w:t>
+            </w:r>
+          </w:p>
+          <w:p>
+            <w:pPr>
+              <w:pStyle w:val="Normal"/>
+              <w:spacing w:before="60" w:after="100"/>
+              <w:jc w:val="both"/>
+              <w:rPr>
+                <w:rFonts w:ascii="Calibri" w:hAnsi="Calibri" w:eastAsia="Calibri" w:cs="Arial"/>
+                <w:b/>
+                <w:b/>
+                <w:color w:val="000000"/>
+                <w:sz w:val="22"/>
+                <w:szCs w:val="22"/>
+                <w:lang w:val="es-MX" w:eastAsia="en-US"/>
+              </w:rPr>
+            </w:pPr>
+            <w:r>
+              <w:rPr>
+                <w:rFonts w:eastAsia="Calibri" w:cs="Arial" w:ascii="Calibri" w:hAnsi="Calibri"/>
+                <w:b/>
+                <w:color w:val="000000"/>
+                <w:sz w:val="22"/>
+                <w:szCs w:val="22"/>
+                <w:lang w:val="es-MX" w:eastAsia="en-US"/>
+              </w:rPr>
+              <w:t xml:space="preserve">    • </w:t>
+            </w:r>
+            <w:r>
+              <w:rPr>
+                <w:rFonts w:eastAsia="Calibri" w:cs="Arial" w:ascii="Calibri" w:hAnsi="Calibri"/>
+                <w:b/>
+                <w:color w:val="000000"/>
+                <w:sz w:val="22"/>
+                <w:szCs w:val="22"/>
+                <w:lang w:val="es-MX" w:eastAsia="en-US"/>
+              </w:rPr>
+              <w:t>ID_Administrador.</w:t>
+            </w:r>
+          </w:p>
+          <w:p>
+            <w:pPr>
+              <w:pStyle w:val="Normal"/>
+              <w:spacing w:before="60" w:after="100"/>
+              <w:jc w:val="both"/>
+              <w:rPr>
+                <w:rFonts w:ascii="Calibri" w:hAnsi="Calibri" w:eastAsia="Calibri" w:cs="Arial"/>
+                <w:b/>
+                <w:b/>
+                <w:color w:val="000000"/>
+                <w:sz w:val="22"/>
+                <w:szCs w:val="22"/>
+                <w:lang w:val="es-MX" w:eastAsia="en-US"/>
+              </w:rPr>
+            </w:pPr>
+            <w:r>
+              <w:rPr>
+                <w:rFonts w:eastAsia="Calibri" w:cs="Arial" w:ascii="Calibri" w:hAnsi="Calibri"/>
+                <w:b/>
+                <w:color w:val="000000"/>
+                <w:sz w:val="22"/>
+                <w:szCs w:val="22"/>
+                <w:lang w:val="es-MX" w:eastAsia="en-US"/>
+              </w:rPr>
+            </w:r>
+          </w:p>
+          <w:p>
+            <w:pPr>
+              <w:pStyle w:val="Normal"/>
+              <w:spacing w:before="60" w:after="100"/>
+              <w:jc w:val="both"/>
+              <w:rPr>
+                <w:rFonts w:ascii="Calibri" w:hAnsi="Calibri" w:eastAsia="Calibri" w:cs="Arial"/>
+                <w:b/>
+                <w:b/>
+                <w:color w:val="000000"/>
+                <w:sz w:val="22"/>
+                <w:szCs w:val="22"/>
+                <w:lang w:val="es-MX" w:eastAsia="en-US"/>
+              </w:rPr>
+            </w:pPr>
+            <w:r>
+              <w:rPr>
+                <w:rFonts w:eastAsia="Calibri" w:cs="Arial" w:ascii="Calibri" w:hAnsi="Calibri"/>
+                <w:b/>
+                <w:color w:val="000000"/>
+                <w:sz w:val="22"/>
+                <w:szCs w:val="22"/>
+                <w:lang w:val="es-MX" w:eastAsia="en-US"/>
+              </w:rPr>
+              <w:t>Los conductor deberán tener:</w:t>
+            </w:r>
+          </w:p>
+          <w:p>
+            <w:pPr>
+              <w:pStyle w:val="Normal"/>
+              <w:spacing w:before="60" w:after="100"/>
+              <w:jc w:val="both"/>
+              <w:rPr>
+                <w:rFonts w:ascii="Calibri" w:hAnsi="Calibri" w:eastAsia="Calibri" w:cs="Arial"/>
+                <w:b/>
+                <w:b/>
+                <w:color w:val="000000"/>
+                <w:sz w:val="22"/>
+                <w:szCs w:val="22"/>
+                <w:lang w:val="es-MX" w:eastAsia="en-US"/>
+              </w:rPr>
+            </w:pPr>
+            <w:r>
+              <w:rPr>
+                <w:rFonts w:eastAsia="Calibri" w:cs="Arial" w:ascii="Calibri" w:hAnsi="Calibri"/>
+                <w:b/>
+                <w:color w:val="000000"/>
+                <w:sz w:val="22"/>
+                <w:szCs w:val="22"/>
+                <w:lang w:val="es-MX" w:eastAsia="en-US"/>
+              </w:rPr>
+              <w:t xml:space="preserve">    • </w:t>
+            </w:r>
+            <w:r>
+              <w:rPr>
+                <w:rFonts w:eastAsia="Calibri" w:cs="Arial" w:ascii="Calibri" w:hAnsi="Calibri"/>
+                <w:b/>
+                <w:color w:val="000000"/>
+                <w:sz w:val="22"/>
+                <w:szCs w:val="22"/>
+                <w:lang w:val="es-MX" w:eastAsia="en-US"/>
+              </w:rPr>
+              <w:t>Número conductor.</w:t>
+            </w:r>
+          </w:p>
+          <w:p>
+            <w:pPr>
+              <w:pStyle w:val="Normal"/>
+              <w:spacing w:before="60" w:after="100"/>
+              <w:jc w:val="both"/>
+              <w:rPr>
+                <w:rFonts w:ascii="Calibri" w:hAnsi="Calibri" w:eastAsia="Calibri" w:cs="Arial"/>
+                <w:b/>
+                <w:b/>
+                <w:color w:val="000000"/>
+                <w:sz w:val="22"/>
+                <w:szCs w:val="22"/>
+                <w:lang w:val="es-MX" w:eastAsia="en-US"/>
+              </w:rPr>
+            </w:pPr>
+            <w:r>
+              <w:rPr>
+                <w:rFonts w:eastAsia="Calibri" w:cs="Arial" w:ascii="Calibri" w:hAnsi="Calibri"/>
+                <w:b/>
+                <w:color w:val="000000"/>
+                <w:sz w:val="22"/>
+                <w:szCs w:val="22"/>
+                <w:lang w:val="es-MX" w:eastAsia="en-US"/>
+              </w:rPr>
+              <w:t xml:space="preserve">    • </w:t>
+            </w:r>
+            <w:r>
+              <w:rPr>
+                <w:rFonts w:eastAsia="Calibri" w:cs="Arial" w:ascii="Calibri" w:hAnsi="Calibri"/>
+                <w:b/>
+                <w:color w:val="000000"/>
+                <w:sz w:val="22"/>
+                <w:szCs w:val="22"/>
+                <w:lang w:val="es-MX" w:eastAsia="en-US"/>
+              </w:rPr>
+              <w:t>Autobuses</w:t>
+            </w:r>
+            <w:r>
+              <w:rPr>
+                <w:rFonts w:eastAsia="Calibri" w:cs="Arial" w:ascii="Calibri" w:hAnsi="Calibri"/>
+                <w:b/>
+                <w:color w:val="000000"/>
+                <w:sz w:val="22"/>
+                <w:szCs w:val="22"/>
+                <w:lang w:val="es-MX" w:eastAsia="en-US"/>
+              </w:rPr>
+              <w:t xml:space="preserve"> asignado</w:t>
+            </w:r>
+            <w:r>
+              <w:rPr>
+                <w:rFonts w:eastAsia="Calibri" w:cs="Arial" w:ascii="Calibri" w:hAnsi="Calibri"/>
+                <w:b/>
+                <w:color w:val="000000"/>
+                <w:sz w:val="22"/>
+                <w:szCs w:val="22"/>
+                <w:lang w:val="es-MX" w:eastAsia="en-US"/>
+              </w:rPr>
+              <w:t>s</w:t>
+            </w:r>
+            <w:r>
+              <w:rPr>
+                <w:rFonts w:eastAsia="Calibri" w:cs="Arial" w:ascii="Calibri" w:hAnsi="Calibri"/>
+                <w:b/>
+                <w:color w:val="000000"/>
+                <w:sz w:val="22"/>
+                <w:szCs w:val="22"/>
+                <w:lang w:val="es-MX" w:eastAsia="en-US"/>
+              </w:rPr>
+              <w:t>.</w:t>
+            </w:r>
+          </w:p>
+          <w:p>
+            <w:pPr>
+              <w:pStyle w:val="Normal"/>
+              <w:spacing w:before="60" w:after="100"/>
+              <w:jc w:val="both"/>
+              <w:rPr>
+                <w:rFonts w:ascii="Calibri" w:hAnsi="Calibri" w:eastAsia="Calibri" w:cs="Arial"/>
+                <w:b/>
+                <w:b/>
+                <w:color w:val="000000"/>
+                <w:sz w:val="22"/>
+                <w:szCs w:val="22"/>
+                <w:lang w:val="es-MX" w:eastAsia="en-US"/>
+              </w:rPr>
+            </w:pPr>
+            <w:r>
+              <w:rPr>
+                <w:rFonts w:eastAsia="Calibri" w:cs="Arial" w:ascii="Calibri" w:hAnsi="Calibri"/>
+                <w:b/>
+                <w:color w:val="000000"/>
+                <w:sz w:val="22"/>
+                <w:szCs w:val="22"/>
+                <w:lang w:val="es-MX" w:eastAsia="en-US"/>
+              </w:rPr>
+              <w:t xml:space="preserve">    • </w:t>
+            </w:r>
+            <w:r>
+              <w:rPr>
+                <w:rFonts w:eastAsia="Calibri" w:cs="Arial" w:ascii="Calibri" w:hAnsi="Calibri"/>
+                <w:b/>
+                <w:color w:val="000000"/>
+                <w:sz w:val="22"/>
+                <w:szCs w:val="22"/>
+                <w:lang w:val="es-MX" w:eastAsia="en-US"/>
+              </w:rPr>
+              <w:t>Viaje</w:t>
+            </w:r>
+            <w:r>
+              <w:rPr>
+                <w:rFonts w:eastAsia="Calibri" w:cs="Arial" w:ascii="Calibri" w:hAnsi="Calibri"/>
+                <w:b/>
+                <w:color w:val="000000"/>
+                <w:sz w:val="22"/>
+                <w:szCs w:val="22"/>
+                <w:lang w:val="es-MX" w:eastAsia="en-US"/>
+              </w:rPr>
+              <w:t xml:space="preserve"> asignado.</w:t>
+            </w:r>
+          </w:p>
+          <w:p>
+            <w:pPr>
+              <w:pStyle w:val="Normal"/>
+              <w:spacing w:before="60" w:after="100"/>
+              <w:jc w:val="both"/>
+              <w:rPr>
+                <w:rFonts w:ascii="Calibri" w:hAnsi="Calibri" w:eastAsia="Calibri" w:cs="Arial"/>
+                <w:b/>
+                <w:b/>
+                <w:color w:val="000000"/>
+                <w:sz w:val="22"/>
+                <w:szCs w:val="22"/>
+                <w:lang w:val="es-MX" w:eastAsia="en-US"/>
+              </w:rPr>
+            </w:pPr>
+            <w:r>
+              <w:rPr>
+                <w:rFonts w:eastAsia="Calibri" w:cs="Arial" w:ascii="Calibri" w:hAnsi="Calibri"/>
+                <w:b/>
+                <w:color w:val="000000"/>
+                <w:sz w:val="22"/>
+                <w:szCs w:val="22"/>
+                <w:lang w:val="es-MX" w:eastAsia="en-US"/>
+              </w:rPr>
+            </w:r>
+          </w:p>
+          <w:p>
+            <w:pPr>
+              <w:pStyle w:val="Normal"/>
+              <w:spacing w:before="60" w:after="100"/>
+              <w:jc w:val="both"/>
+              <w:rPr>
+                <w:rFonts w:ascii="Calibri" w:hAnsi="Calibri" w:eastAsia="Calibri" w:cs="Arial"/>
+                <w:b/>
+                <w:b/>
+                <w:color w:val="000000"/>
+                <w:sz w:val="22"/>
+                <w:szCs w:val="22"/>
+                <w:lang w:val="es-MX" w:eastAsia="en-US"/>
+              </w:rPr>
+            </w:pPr>
+            <w:r>
+              <w:rPr>
+                <w:rFonts w:eastAsia="Calibri" w:cs="Arial" w:ascii="Calibri" w:hAnsi="Calibri"/>
+                <w:b/>
+                <w:color w:val="000000"/>
+                <w:sz w:val="22"/>
+                <w:szCs w:val="22"/>
+                <w:lang w:val="es-MX" w:eastAsia="en-US"/>
+              </w:rPr>
+              <w:t>Los datos relacionados a los viajes son:</w:t>
+            </w:r>
+          </w:p>
+          <w:p>
+            <w:pPr>
+              <w:pStyle w:val="Normal"/>
+              <w:spacing w:before="60" w:after="100"/>
+              <w:jc w:val="both"/>
+              <w:rPr>
+                <w:rFonts w:ascii="Calibri" w:hAnsi="Calibri" w:eastAsia="Calibri" w:cs="Arial"/>
+                <w:b/>
+                <w:b/>
+                <w:color w:val="000000"/>
+                <w:sz w:val="22"/>
+                <w:szCs w:val="22"/>
+                <w:lang w:val="es-MX" w:eastAsia="en-US"/>
+              </w:rPr>
+            </w:pPr>
+            <w:r>
+              <w:rPr>
+                <w:rFonts w:eastAsia="Calibri" w:cs="Arial" w:ascii="Calibri" w:hAnsi="Calibri"/>
+                <w:b/>
+                <w:color w:val="000000"/>
+                <w:sz w:val="22"/>
+                <w:szCs w:val="22"/>
+                <w:lang w:val="es-MX" w:eastAsia="en-US"/>
+              </w:rPr>
+              <w:t xml:space="preserve">    • </w:t>
+            </w:r>
+            <w:r>
+              <w:rPr>
+                <w:rFonts w:eastAsia="Calibri" w:cs="Arial" w:ascii="Calibri" w:hAnsi="Calibri"/>
+                <w:b/>
+                <w:color w:val="000000"/>
+                <w:sz w:val="22"/>
+                <w:szCs w:val="22"/>
+                <w:lang w:val="es-MX" w:eastAsia="en-US"/>
+              </w:rPr>
+              <w:t>Origen.</w:t>
+            </w:r>
+          </w:p>
+          <w:p>
+            <w:pPr>
+              <w:pStyle w:val="Normal"/>
+              <w:spacing w:before="60" w:after="100"/>
+              <w:jc w:val="both"/>
+              <w:rPr>
+                <w:rFonts w:ascii="Calibri" w:hAnsi="Calibri" w:eastAsia="Calibri" w:cs="Arial"/>
+                <w:b/>
+                <w:b/>
+                <w:color w:val="000000"/>
+                <w:sz w:val="22"/>
+                <w:szCs w:val="22"/>
+                <w:lang w:val="es-MX" w:eastAsia="en-US"/>
+              </w:rPr>
+            </w:pPr>
+            <w:r>
+              <w:rPr>
+                <w:rFonts w:eastAsia="Calibri" w:cs="Arial" w:ascii="Calibri" w:hAnsi="Calibri"/>
+                <w:b/>
+                <w:color w:val="000000"/>
+                <w:sz w:val="22"/>
+                <w:szCs w:val="22"/>
+                <w:lang w:val="es-MX" w:eastAsia="en-US"/>
+              </w:rPr>
+              <w:t xml:space="preserve">    • </w:t>
+            </w:r>
+            <w:r>
+              <w:rPr>
+                <w:rFonts w:eastAsia="Calibri" w:cs="Arial" w:ascii="Calibri" w:hAnsi="Calibri"/>
+                <w:b/>
+                <w:color w:val="000000"/>
+                <w:sz w:val="22"/>
+                <w:szCs w:val="22"/>
+                <w:lang w:val="es-MX" w:eastAsia="en-US"/>
+              </w:rPr>
+              <w:t>Destino.</w:t>
+            </w:r>
+          </w:p>
+          <w:p>
+            <w:pPr>
+              <w:pStyle w:val="Normal"/>
+              <w:spacing w:before="60" w:after="100"/>
+              <w:jc w:val="both"/>
+              <w:rPr>
+                <w:rFonts w:ascii="Calibri" w:hAnsi="Calibri" w:eastAsia="Calibri" w:cs="Arial"/>
+                <w:b/>
+                <w:b/>
+                <w:color w:val="000000"/>
+                <w:sz w:val="22"/>
+                <w:szCs w:val="22"/>
+                <w:lang w:val="es-MX" w:eastAsia="en-US"/>
+              </w:rPr>
+            </w:pPr>
+            <w:r>
+              <w:rPr>
+                <w:rFonts w:eastAsia="Calibri" w:cs="Arial" w:ascii="Calibri" w:hAnsi="Calibri"/>
+                <w:b/>
+                <w:color w:val="000000"/>
+                <w:sz w:val="22"/>
+                <w:szCs w:val="22"/>
+                <w:lang w:val="es-MX" w:eastAsia="en-US"/>
+              </w:rPr>
+              <w:t xml:space="preserve">    • </w:t>
+            </w:r>
+            <w:r>
+              <w:rPr>
+                <w:rFonts w:eastAsia="Calibri" w:cs="Arial" w:ascii="Calibri" w:hAnsi="Calibri"/>
+                <w:b/>
+                <w:color w:val="000000"/>
+                <w:kern w:val="0"/>
+                <w:sz w:val="22"/>
+                <w:szCs w:val="22"/>
+                <w:lang w:val="es-MX" w:eastAsia="en-US" w:bidi="ar-SA"/>
+              </w:rPr>
+              <w:t>Precio.</w:t>
+            </w:r>
+          </w:p>
+          <w:p>
+            <w:pPr>
+              <w:pStyle w:val="Normal"/>
+              <w:spacing w:before="60" w:after="100"/>
+              <w:jc w:val="both"/>
+              <w:rPr>
+                <w:rFonts w:ascii="Calibri" w:hAnsi="Calibri" w:eastAsia="Calibri" w:cs="Arial"/>
+                <w:b/>
+                <w:b/>
+                <w:color w:val="000000"/>
+                <w:sz w:val="22"/>
+                <w:szCs w:val="22"/>
+                <w:lang w:val="es-MX" w:eastAsia="en-US"/>
+              </w:rPr>
+            </w:pPr>
+            <w:r>
+              <w:rPr>
+                <w:rFonts w:eastAsia="Calibri" w:cs="Arial" w:ascii="Calibri" w:hAnsi="Calibri"/>
+                <w:b/>
+                <w:color w:val="000000"/>
+                <w:sz w:val="22"/>
+                <w:szCs w:val="22"/>
+                <w:lang w:val="es-MX" w:eastAsia="en-US"/>
+              </w:rPr>
+              <w:t xml:space="preserve">    • </w:t>
+            </w:r>
+            <w:r>
+              <w:rPr>
+                <w:rFonts w:eastAsia="Calibri" w:cs="Arial" w:ascii="Calibri" w:hAnsi="Calibri"/>
+                <w:b/>
+                <w:color w:val="000000"/>
+                <w:sz w:val="22"/>
+                <w:szCs w:val="22"/>
+                <w:lang w:val="es-MX" w:eastAsia="en-US"/>
+              </w:rPr>
+              <w:t>Fecha.</w:t>
+            </w:r>
+          </w:p>
+          <w:p>
+            <w:pPr>
+              <w:pStyle w:val="Normal"/>
+              <w:spacing w:before="60" w:after="100"/>
+              <w:jc w:val="both"/>
+              <w:rPr>
+                <w:rFonts w:ascii="Calibri" w:hAnsi="Calibri" w:eastAsia="Calibri" w:cs="Arial"/>
+                <w:b/>
+                <w:b/>
+                <w:color w:val="000000"/>
+                <w:sz w:val="22"/>
+                <w:szCs w:val="22"/>
+                <w:lang w:val="es-MX" w:eastAsia="en-US"/>
+              </w:rPr>
+            </w:pPr>
+            <w:r>
+              <w:rPr>
+                <w:rFonts w:eastAsia="Calibri" w:cs="Arial" w:ascii="Calibri" w:hAnsi="Calibri"/>
+                <w:b/>
+                <w:color w:val="000000"/>
+                <w:sz w:val="22"/>
+                <w:szCs w:val="22"/>
+                <w:lang w:val="es-MX" w:eastAsia="en-US"/>
+              </w:rPr>
+              <w:t xml:space="preserve">    • </w:t>
+            </w:r>
+            <w:r>
+              <w:rPr>
+                <w:rFonts w:eastAsia="Calibri" w:cs="Arial" w:ascii="Calibri" w:hAnsi="Calibri"/>
+                <w:b/>
+                <w:color w:val="000000"/>
+                <w:sz w:val="22"/>
+                <w:szCs w:val="22"/>
+                <w:lang w:val="es-MX" w:eastAsia="en-US"/>
+              </w:rPr>
+              <w:t>Distancia.</w:t>
+            </w:r>
+          </w:p>
+          <w:p>
+            <w:pPr>
+              <w:pStyle w:val="Normal"/>
+              <w:spacing w:before="60" w:after="100"/>
+              <w:jc w:val="both"/>
+              <w:rPr>
+                <w:rFonts w:ascii="Calibri" w:hAnsi="Calibri" w:eastAsia="Calibri" w:cs="Arial"/>
+                <w:b/>
+                <w:b/>
+                <w:color w:val="000000"/>
+                <w:sz w:val="22"/>
+                <w:szCs w:val="22"/>
+                <w:lang w:val="es-MX" w:eastAsia="en-US"/>
+              </w:rPr>
+            </w:pPr>
+            <w:r>
+              <w:rPr>
+                <w:rFonts w:eastAsia="Calibri" w:cs="Arial" w:ascii="Calibri" w:hAnsi="Calibri"/>
+                <w:b/>
+                <w:color w:val="000000"/>
+                <w:sz w:val="22"/>
+                <w:szCs w:val="22"/>
+                <w:lang w:val="es-MX" w:eastAsia="en-US"/>
+              </w:rPr>
+              <w:t xml:space="preserve">    • </w:t>
+            </w:r>
+            <w:r>
+              <w:rPr>
+                <w:rFonts w:eastAsia="Calibri" w:cs="Arial" w:ascii="Calibri" w:hAnsi="Calibri"/>
+                <w:b/>
+                <w:color w:val="000000"/>
+                <w:sz w:val="22"/>
+                <w:szCs w:val="22"/>
+                <w:lang w:val="es-MX" w:eastAsia="en-US"/>
+              </w:rPr>
+              <w:t>Tipo (Viaje, Tour).</w:t>
+            </w:r>
+          </w:p>
+          <w:p>
+            <w:pPr>
+              <w:pStyle w:val="Normal"/>
+              <w:spacing w:before="60" w:after="100"/>
+              <w:jc w:val="both"/>
+              <w:rPr>
+                <w:rFonts w:ascii="Calibri" w:hAnsi="Calibri" w:eastAsia="Calibri" w:cs="Arial"/>
+                <w:b/>
+                <w:b/>
+                <w:color w:val="000000"/>
+                <w:sz w:val="22"/>
+                <w:szCs w:val="22"/>
+                <w:lang w:val="es-MX" w:eastAsia="en-US"/>
+              </w:rPr>
+            </w:pPr>
+            <w:r>
+              <w:rPr>
+                <w:rFonts w:eastAsia="Calibri" w:cs="Arial" w:ascii="Calibri" w:hAnsi="Calibri"/>
+                <w:b/>
+                <w:color w:val="000000"/>
+                <w:sz w:val="22"/>
+                <w:szCs w:val="22"/>
+                <w:lang w:val="es-MX" w:eastAsia="en-US"/>
+              </w:rPr>
+            </w:r>
+          </w:p>
+          <w:p>
+            <w:pPr>
+              <w:pStyle w:val="Normal"/>
+              <w:spacing w:before="60" w:after="100"/>
+              <w:jc w:val="both"/>
+              <w:rPr>
+                <w:rFonts w:ascii="Calibri" w:hAnsi="Calibri" w:eastAsia="Calibri" w:cs="Arial"/>
+                <w:b/>
+                <w:b/>
+                <w:color w:val="000000"/>
+                <w:sz w:val="22"/>
+                <w:szCs w:val="22"/>
+                <w:lang w:val="es-MX" w:eastAsia="en-US"/>
+              </w:rPr>
+            </w:pPr>
+            <w:r>
+              <w:rPr>
+                <w:rFonts w:eastAsia="Calibri" w:cs="Arial" w:ascii="Calibri" w:hAnsi="Calibri"/>
+                <w:b/>
+                <w:color w:val="000000"/>
+                <w:sz w:val="22"/>
+                <w:szCs w:val="22"/>
+                <w:lang w:val="es-MX" w:eastAsia="en-US"/>
+              </w:rPr>
+              <w:t>Los datos del camión que se utilizará son:</w:t>
+            </w:r>
+          </w:p>
+          <w:p>
+            <w:pPr>
+              <w:pStyle w:val="Normal"/>
+              <w:spacing w:before="60" w:after="100"/>
+              <w:jc w:val="both"/>
+              <w:rPr>
+                <w:rFonts w:ascii="Calibri" w:hAnsi="Calibri" w:eastAsia="Calibri" w:cs="Arial"/>
+                <w:b/>
+                <w:b/>
+                <w:color w:val="000000"/>
+                <w:sz w:val="22"/>
+                <w:szCs w:val="22"/>
+                <w:lang w:val="es-MX" w:eastAsia="en-US"/>
+              </w:rPr>
+            </w:pPr>
+            <w:r>
+              <w:rPr>
+                <w:rFonts w:eastAsia="Calibri" w:cs="Arial" w:ascii="Calibri" w:hAnsi="Calibri"/>
+                <w:b/>
+                <w:color w:val="000000"/>
+                <w:sz w:val="22"/>
+                <w:szCs w:val="22"/>
+                <w:lang w:val="es-MX" w:eastAsia="en-US"/>
+              </w:rPr>
+              <w:t xml:space="preserve">    • </w:t>
+            </w:r>
+            <w:r>
+              <w:rPr>
+                <w:rFonts w:eastAsia="Calibri" w:cs="Arial" w:ascii="Calibri" w:hAnsi="Calibri"/>
+                <w:b/>
+                <w:color w:val="000000"/>
+                <w:kern w:val="0"/>
+                <w:sz w:val="22"/>
+                <w:szCs w:val="22"/>
+                <w:lang w:val="es-MX" w:eastAsia="en-US" w:bidi="ar-SA"/>
+              </w:rPr>
+              <w:t>Modelo.</w:t>
+            </w:r>
+          </w:p>
+          <w:p>
+            <w:pPr>
+              <w:pStyle w:val="Normal"/>
+              <w:spacing w:before="60" w:after="100"/>
+              <w:jc w:val="both"/>
+              <w:rPr>
+                <w:rFonts w:ascii="Calibri" w:hAnsi="Calibri" w:eastAsia="Calibri" w:cs="Arial"/>
+                <w:b/>
+                <w:b/>
+                <w:color w:val="000000"/>
+                <w:sz w:val="22"/>
+                <w:szCs w:val="22"/>
+                <w:lang w:val="es-MX" w:eastAsia="en-US"/>
+              </w:rPr>
+            </w:pPr>
+            <w:r>
+              <w:rPr>
+                <w:rFonts w:eastAsia="Calibri" w:cs="Arial" w:ascii="Calibri" w:hAnsi="Calibri"/>
+                <w:b/>
+                <w:color w:val="000000"/>
+                <w:sz w:val="22"/>
+                <w:szCs w:val="22"/>
+                <w:lang w:val="es-MX" w:eastAsia="en-US"/>
+              </w:rPr>
+              <w:t xml:space="preserve">    • </w:t>
+            </w:r>
+            <w:r>
+              <w:rPr>
+                <w:rFonts w:eastAsia="Calibri" w:cs="Arial" w:ascii="Calibri" w:hAnsi="Calibri"/>
+                <w:b/>
+                <w:color w:val="000000"/>
+                <w:kern w:val="0"/>
+                <w:sz w:val="22"/>
+                <w:szCs w:val="22"/>
+                <w:lang w:val="es-MX" w:eastAsia="en-US" w:bidi="ar-SA"/>
+              </w:rPr>
+              <w:t>Marca.</w:t>
+            </w:r>
+          </w:p>
+          <w:p>
+            <w:pPr>
+              <w:pStyle w:val="Normal"/>
+              <w:spacing w:before="60" w:after="100"/>
+              <w:jc w:val="both"/>
+              <w:rPr>
+                <w:rFonts w:ascii="Calibri" w:hAnsi="Calibri" w:eastAsia="Calibri" w:cs="Arial"/>
+                <w:b/>
+                <w:b/>
+                <w:color w:val="000000"/>
+                <w:sz w:val="22"/>
+                <w:szCs w:val="22"/>
+                <w:lang w:val="es-MX" w:eastAsia="en-US"/>
+              </w:rPr>
+            </w:pPr>
+            <w:r>
+              <w:rPr>
+                <w:rFonts w:eastAsia="Calibri" w:cs="Arial" w:ascii="Calibri" w:hAnsi="Calibri"/>
+                <w:b/>
+                <w:color w:val="000000"/>
+                <w:sz w:val="22"/>
+                <w:szCs w:val="22"/>
+                <w:lang w:val="es-MX" w:eastAsia="en-US"/>
+              </w:rPr>
+              <w:t xml:space="preserve">    • </w:t>
+            </w:r>
+            <w:r>
+              <w:rPr>
+                <w:rFonts w:eastAsia="Calibri" w:cs="Arial" w:ascii="Calibri" w:hAnsi="Calibri"/>
+                <w:b/>
+                <w:color w:val="000000"/>
+                <w:kern w:val="0"/>
+                <w:sz w:val="22"/>
+                <w:szCs w:val="22"/>
+                <w:lang w:val="es-MX" w:eastAsia="en-US" w:bidi="ar-SA"/>
+              </w:rPr>
+              <w:t>Capacidad Pasajeros.</w:t>
+            </w:r>
+          </w:p>
+          <w:p>
+            <w:pPr>
+              <w:pStyle w:val="Normal"/>
+              <w:spacing w:before="60" w:after="100"/>
+              <w:jc w:val="both"/>
+              <w:rPr>
+                <w:rFonts w:ascii="Calibri" w:hAnsi="Calibri" w:eastAsia="Calibri" w:cs="Arial"/>
+                <w:b/>
+                <w:b/>
+                <w:color w:val="000000"/>
+                <w:sz w:val="22"/>
+                <w:szCs w:val="22"/>
+                <w:lang w:val="es-MX" w:eastAsia="en-US"/>
+              </w:rPr>
+            </w:pPr>
+            <w:r>
+              <w:rPr>
+                <w:rFonts w:eastAsia="Calibri" w:cs="Arial" w:ascii="Calibri" w:hAnsi="Calibri"/>
+                <w:b/>
+                <w:color w:val="000000"/>
+                <w:kern w:val="0"/>
+                <w:sz w:val="22"/>
+                <w:szCs w:val="22"/>
+                <w:lang w:val="es-MX" w:eastAsia="en-US" w:bidi="ar-SA"/>
+              </w:rPr>
+              <w:t xml:space="preserve">    • </w:t>
+            </w:r>
+            <w:r>
+              <w:rPr>
+                <w:rFonts w:eastAsia="Calibri" w:cs="Arial" w:ascii="Calibri" w:hAnsi="Calibri"/>
+                <w:b/>
+                <w:color w:val="000000"/>
+                <w:kern w:val="0"/>
+                <w:sz w:val="22"/>
+                <w:szCs w:val="22"/>
+                <w:lang w:val="es-MX" w:eastAsia="en-US" w:bidi="ar-SA"/>
+              </w:rPr>
+              <w:t>Tipo de uso (Viaje o Tour).</w:t>
+            </w:r>
+          </w:p>
+          <w:p>
+            <w:pPr>
+              <w:pStyle w:val="Normal"/>
+              <w:spacing w:before="60" w:after="100"/>
+              <w:jc w:val="both"/>
+              <w:rPr>
+                <w:rFonts w:ascii="Calibri" w:hAnsi="Calibri" w:eastAsia="Calibri" w:cs="Arial"/>
+                <w:b/>
+                <w:b/>
+                <w:color w:val="000000"/>
+                <w:sz w:val="22"/>
+                <w:szCs w:val="22"/>
+                <w:lang w:val="es-MX" w:eastAsia="en-US"/>
+              </w:rPr>
+            </w:pPr>
+            <w:r>
+              <w:rPr>
+                <w:rFonts w:eastAsia="Calibri" w:cs="Arial" w:ascii="Calibri" w:hAnsi="Calibri"/>
+                <w:b/>
+                <w:color w:val="000000"/>
+                <w:kern w:val="0"/>
+                <w:sz w:val="22"/>
+                <w:szCs w:val="22"/>
+                <w:lang w:val="es-MX" w:eastAsia="en-US" w:bidi="ar-SA"/>
+              </w:rPr>
+              <w:t xml:space="preserve">    • </w:t>
+            </w:r>
+            <w:r>
+              <w:rPr>
+                <w:rFonts w:eastAsia="Calibri" w:cs="Arial" w:ascii="Calibri" w:hAnsi="Calibri"/>
+                <w:b/>
+                <w:color w:val="000000"/>
+                <w:kern w:val="0"/>
+                <w:sz w:val="22"/>
+                <w:szCs w:val="22"/>
+                <w:lang w:val="es-MX" w:eastAsia="en-US" w:bidi="ar-SA"/>
+              </w:rPr>
+              <w:t>Clase (Turista, Ejecutiva, Primera Clase).</w:t>
+            </w:r>
+          </w:p>
+          <w:p>
+            <w:pPr>
+              <w:pStyle w:val="Normal"/>
+              <w:spacing w:before="60" w:after="100"/>
+              <w:jc w:val="both"/>
+              <w:rPr>
+                <w:rFonts w:ascii="Calibri" w:hAnsi="Calibri" w:eastAsia="Calibri" w:cs="Arial"/>
+                <w:b/>
+                <w:b/>
+                <w:color w:val="000000"/>
+                <w:sz w:val="22"/>
+                <w:szCs w:val="22"/>
+                <w:lang w:val="es-MX" w:eastAsia="en-US"/>
+              </w:rPr>
+            </w:pPr>
+            <w:r>
+              <w:rPr>
+                <w:rFonts w:eastAsia="Calibri" w:cs="Arial" w:ascii="Calibri" w:hAnsi="Calibri"/>
+                <w:b/>
+                <w:color w:val="000000"/>
+                <w:kern w:val="0"/>
+                <w:sz w:val="22"/>
+                <w:szCs w:val="22"/>
+                <w:lang w:val="es-MX" w:eastAsia="en-US" w:bidi="ar-SA"/>
+              </w:rPr>
+              <w:t xml:space="preserve">    • </w:t>
+            </w:r>
+            <w:r>
+              <w:rPr>
+                <w:rFonts w:eastAsia="Calibri" w:cs="Arial" w:ascii="Calibri" w:hAnsi="Calibri"/>
+                <w:b/>
+                <w:color w:val="000000"/>
+                <w:kern w:val="0"/>
+                <w:sz w:val="22"/>
+                <w:szCs w:val="22"/>
+                <w:lang w:val="es-MX" w:eastAsia="en-US" w:bidi="ar-SA"/>
+              </w:rPr>
+              <w:t>Tipo (Monoplaza, Dos pisos, Articulado).</w:t>
+            </w:r>
+          </w:p>
+          <w:p>
+            <w:pPr>
+              <w:pStyle w:val="Normal"/>
+              <w:spacing w:before="60" w:after="100"/>
+              <w:jc w:val="both"/>
+              <w:rPr>
+                <w:rFonts w:ascii="Calibri" w:hAnsi="Calibri" w:eastAsia="Calibri" w:cs="Arial"/>
+                <w:b/>
+                <w:b/>
+                <w:color w:val="000000"/>
+                <w:sz w:val="22"/>
+                <w:szCs w:val="22"/>
+                <w:lang w:val="es-MX" w:eastAsia="en-US"/>
+              </w:rPr>
+            </w:pPr>
+            <w:r>
+              <w:rPr>
                 <w:szCs w:val="22"/>
                 <w:lang w:val="en-US" w:eastAsia="en-US"/>
               </w:rPr>
@@ -650,7 +1679,7 @@
                 <w:szCs w:val="22"/>
                 <w:lang w:val="es-MX" w:eastAsia="en-US"/>
               </w:rPr>
-              <w:t>Los administradores deberán tener además:</w:t>
+              <w:t>Las operaciones que de podrán hacer sobre la oferta de viajes son:</w:t>
             </w:r>
           </w:p>
           <w:p>
@@ -688,7 +1717,7 @@
                 <w:szCs w:val="22"/>
                 <w:lang w:val="es-MX" w:eastAsia="en-US"/>
               </w:rPr>
-              <w:t>Clave administrador.</w:t>
+              <w:t>Agregar rutas.</w:t>
             </w:r>
           </w:p>
           <w:p>
@@ -726,7 +1755,83 @@
                 <w:szCs w:val="22"/>
                 <w:lang w:val="es-MX" w:eastAsia="en-US"/>
               </w:rPr>
-              <w:t>ID_Administrador.</w:t>
+              <w:t>Remover rutas.</w:t>
+            </w:r>
+          </w:p>
+          <w:p>
+            <w:pPr>
+              <w:pStyle w:val="Normal"/>
+              <w:spacing w:before="60" w:after="100"/>
+              <w:jc w:val="both"/>
+              <w:rPr>
+                <w:rFonts w:ascii="Calibri" w:hAnsi="Calibri" w:eastAsia="Calibri" w:cs="Arial"/>
+                <w:b/>
+                <w:b/>
+                <w:color w:val="000000"/>
+                <w:sz w:val="22"/>
+                <w:szCs w:val="22"/>
+                <w:lang w:val="es-MX" w:eastAsia="en-US"/>
+              </w:rPr>
+            </w:pPr>
+            <w:r>
+              <w:rPr>
+                <w:rFonts w:eastAsia="Calibri" w:cs="Arial" w:ascii="Calibri" w:hAnsi="Calibri"/>
+                <w:b/>
+                <w:color w:val="000000"/>
+                <w:sz w:val="22"/>
+                <w:szCs w:val="22"/>
+                <w:lang w:val="es-MX" w:eastAsia="en-US"/>
+              </w:rPr>
+              <w:t xml:space="preserve">    • </w:t>
+            </w:r>
+            <w:r>
+              <w:rPr>
+                <w:rFonts w:eastAsia="Calibri" w:cs="Arial" w:ascii="Calibri" w:hAnsi="Calibri"/>
+                <w:b/>
+                <w:color w:val="000000"/>
+                <w:sz w:val="22"/>
+                <w:szCs w:val="22"/>
+                <w:lang w:val="es-MX" w:eastAsia="en-US"/>
+              </w:rPr>
+              <w:t>Cambiar los precios.</w:t>
+            </w:r>
+          </w:p>
+          <w:p>
+            <w:pPr>
+              <w:pStyle w:val="Normal"/>
+              <w:spacing w:before="60" w:after="100"/>
+              <w:jc w:val="both"/>
+              <w:rPr>
+                <w:rFonts w:ascii="Calibri" w:hAnsi="Calibri" w:eastAsia="Calibri" w:cs="Arial"/>
+                <w:b/>
+                <w:b/>
+                <w:color w:val="000000"/>
+                <w:sz w:val="22"/>
+                <w:szCs w:val="22"/>
+                <w:lang w:val="es-MX" w:eastAsia="en-US"/>
+              </w:rPr>
+            </w:pPr>
+            <w:r>
+              <w:rPr>
+                <w:rFonts w:eastAsia="Calibri" w:cs="Arial" w:ascii="Calibri" w:hAnsi="Calibri"/>
+                <w:b/>
+                <w:color w:val="000000"/>
+                <w:sz w:val="22"/>
+                <w:szCs w:val="22"/>
+                <w:lang w:val="es-MX" w:eastAsia="en-US"/>
+              </w:rPr>
+              <w:t xml:space="preserve">    • </w:t>
+            </w:r>
+            <w:r>
+              <w:rPr>
+                <w:rFonts w:eastAsia="Calibri" w:cs="Arial" w:ascii="Calibri" w:hAnsi="Calibri"/>
+                <w:b/>
+                <w:color w:val="000000"/>
+                <w:sz w:val="22"/>
+                <w:szCs w:val="22"/>
+                <w:lang w:val="es-MX" w:eastAsia="en-US"/>
+              </w:rPr>
+              <w:t>Asignar conductor.</w:t>
             </w:r>
           </w:p>
           <w:p>
@@ -775,7 +1880,7 @@
                 <w:szCs w:val="22"/>
                 <w:lang w:val="es-MX" w:eastAsia="en-US"/>
               </w:rPr>
-              <w:t>Los conductor deberán tener:</w:t>
+              <w:t>Las operaciones sobre los conductores:</w:t>
             </w:r>
           </w:p>
           <w:p>
@@ -813,7 +1918,7 @@
                 <w:szCs w:val="22"/>
                 <w:lang w:val="es-MX" w:eastAsia="en-US"/>
               </w:rPr>
-              <w:t>Número conductor.</w:t>
+              <w:t>Contratar nuevo conductor.</w:t>
             </w:r>
           </w:p>
           <w:p>
@@ -851,7 +1956,7 @@
                 <w:szCs w:val="22"/>
                 <w:lang w:val="es-MX" w:eastAsia="en-US"/>
               </w:rPr>
-              <w:t>Camión asignado.</w:t>
+              <w:t>Despedir conductor.</w:t>
             </w:r>
           </w:p>
           <w:p>
@@ -900,7 +2005,7 @@
                 <w:szCs w:val="22"/>
                 <w:lang w:val="es-MX" w:eastAsia="en-US"/>
               </w:rPr>
-              <w:t>Los datos relacionados a los viajes son:</w:t>
+              <w:t>Las operaciones que se harán sobre los autobuses son:</w:t>
             </w:r>
           </w:p>
           <w:p>
@@ -938,7 +2043,7 @@
                 <w:szCs w:val="22"/>
                 <w:lang w:val="es-MX" w:eastAsia="en-US"/>
               </w:rPr>
-              <w:t>Origen.</w:t>
+              <w:t>Comprar nuevo autobús.</w:t>
             </w:r>
           </w:p>
           <w:p>
@@ -976,83 +2081,7 @@
                 <w:szCs w:val="22"/>
                 <w:lang w:val="es-MX" w:eastAsia="en-US"/>
               </w:rPr>
-              <w:t>Destino.</w:t>
-            </w:r>
-          </w:p>
-          <w:p>
-            <w:pPr>
-              <w:pStyle w:val="Normal"/>
-              <w:spacing w:before="60" w:after="100"/>
-              <w:jc w:val="both"/>
-              <w:rPr>
-                <w:rFonts w:ascii="Calibri" w:hAnsi="Calibri" w:eastAsia="Calibri" w:cs="Arial"/>
-                <w:b/>
-                <w:b/>
-                <w:color w:val="000000"/>
-                <w:sz w:val="22"/>
-                <w:szCs w:val="22"/>
-                <w:lang w:val="es-MX" w:eastAsia="en-US"/>
-              </w:rPr>
-            </w:pPr>
-            <w:r>
-              <w:rPr>
-                <w:rFonts w:eastAsia="Calibri" w:cs="Arial" w:ascii="Calibri" w:hAnsi="Calibri"/>
-                <w:b/>
-                <w:color w:val="000000"/>
-                <w:sz w:val="22"/>
-                <w:szCs w:val="22"/>
-                <w:lang w:val="es-MX" w:eastAsia="en-US"/>
-              </w:rPr>
-              <w:t xml:space="preserve">    • </w:t>
-            </w:r>
-            <w:r>
-              <w:rPr>
-                <w:rFonts w:eastAsia="Calibri" w:cs="Arial" w:ascii="Calibri" w:hAnsi="Calibri"/>
-                <w:b/>
-                <w:color w:val="000000"/>
-                <w:sz w:val="22"/>
-                <w:szCs w:val="22"/>
-                <w:lang w:val="es-MX" w:eastAsia="en-US"/>
-              </w:rPr>
-              <w:t>Conductor asignado.</w:t>
-            </w:r>
-          </w:p>
-          <w:p>
-            <w:pPr>
-              <w:pStyle w:val="Normal"/>
-              <w:spacing w:before="60" w:after="100"/>
-              <w:jc w:val="both"/>
-              <w:rPr>
-                <w:rFonts w:ascii="Calibri" w:hAnsi="Calibri" w:eastAsia="Calibri" w:cs="Arial"/>
-                <w:b/>
-                <w:b/>
-                <w:color w:val="000000"/>
-                <w:sz w:val="22"/>
-                <w:szCs w:val="22"/>
-                <w:lang w:val="es-MX" w:eastAsia="en-US"/>
-              </w:rPr>
-            </w:pPr>
-            <w:r>
-              <w:rPr>
-                <w:rFonts w:eastAsia="Calibri" w:cs="Arial" w:ascii="Calibri" w:hAnsi="Calibri"/>
-                <w:b/>
-                <w:color w:val="000000"/>
-                <w:sz w:val="22"/>
-                <w:szCs w:val="22"/>
-                <w:lang w:val="es-MX" w:eastAsia="en-US"/>
-              </w:rPr>
-              <w:t xml:space="preserve">    • </w:t>
-            </w:r>
-            <w:r>
-              <w:rPr>
-                <w:rFonts w:eastAsia="Calibri" w:cs="Arial" w:ascii="Calibri" w:hAnsi="Calibri"/>
-                <w:b/>
-                <w:color w:val="000000"/>
-                <w:sz w:val="22"/>
-                <w:szCs w:val="22"/>
-                <w:lang w:val="es-MX" w:eastAsia="en-US"/>
-              </w:rPr>
-              <w:t>Precio.</w:t>
+              <w:t>Eliminar autobús.</w:t>
             </w:r>
           </w:p>
           <w:p>
@@ -1101,343 +2130,86 @@
                 <w:szCs w:val="22"/>
                 <w:lang w:val="es-MX" w:eastAsia="en-US"/>
               </w:rPr>
-              <w:t>Los datos del camión que se utilizará son:</w:t>
-            </w:r>
-          </w:p>
-          <w:p>
-            <w:pPr>
-              <w:pStyle w:val="Normal"/>
-              <w:spacing w:before="60" w:after="100"/>
-              <w:jc w:val="both"/>
-              <w:rPr>
-                <w:rFonts w:ascii="Calibri" w:hAnsi="Calibri" w:eastAsia="Calibri" w:cs="Arial"/>
-                <w:b/>
-                <w:b/>
-                <w:color w:val="000000"/>
-                <w:sz w:val="22"/>
-                <w:szCs w:val="22"/>
-                <w:lang w:val="es-MX" w:eastAsia="en-US"/>
-              </w:rPr>
-            </w:pPr>
-            <w:r>
-              <w:rPr>
-                <w:rFonts w:eastAsia="Calibri" w:cs="Arial" w:ascii="Calibri" w:hAnsi="Calibri"/>
-                <w:b/>
-                <w:color w:val="000000"/>
-                <w:sz w:val="22"/>
-                <w:szCs w:val="22"/>
-                <w:lang w:val="es-MX" w:eastAsia="en-US"/>
-              </w:rPr>
-              <w:t xml:space="preserve">    • </w:t>
-            </w:r>
-            <w:r>
-              <w:rPr>
-                <w:rFonts w:eastAsia="Calibri" w:cs="Arial" w:ascii="Calibri" w:hAnsi="Calibri"/>
-                <w:b/>
-                <w:color w:val="000000"/>
-                <w:sz w:val="22"/>
-                <w:szCs w:val="22"/>
-                <w:lang w:val="es-MX" w:eastAsia="en-US"/>
-              </w:rPr>
-              <w:t>Capacidad.</w:t>
-            </w:r>
-          </w:p>
-          <w:p>
-            <w:pPr>
-              <w:pStyle w:val="Normal"/>
-              <w:spacing w:before="60" w:after="100"/>
-              <w:jc w:val="both"/>
-              <w:rPr>
-                <w:rFonts w:ascii="Calibri" w:hAnsi="Calibri" w:eastAsia="Calibri" w:cs="Arial"/>
-                <w:b/>
-                <w:b/>
-                <w:color w:val="000000"/>
-                <w:sz w:val="22"/>
-                <w:szCs w:val="22"/>
-                <w:lang w:val="es-MX" w:eastAsia="en-US"/>
-              </w:rPr>
-            </w:pPr>
-            <w:r>
-              <w:rPr>
-                <w:rFonts w:eastAsia="Calibri" w:cs="Arial" w:ascii="Calibri" w:hAnsi="Calibri"/>
-                <w:b/>
-                <w:color w:val="000000"/>
-                <w:sz w:val="22"/>
-                <w:szCs w:val="22"/>
-                <w:lang w:val="es-MX" w:eastAsia="en-US"/>
-              </w:rPr>
-              <w:t xml:space="preserve">    • </w:t>
-            </w:r>
-            <w:r>
-              <w:rPr>
-                <w:rFonts w:eastAsia="Calibri" w:cs="Arial" w:ascii="Calibri" w:hAnsi="Calibri"/>
-                <w:b/>
-                <w:color w:val="000000"/>
-                <w:sz w:val="22"/>
-                <w:szCs w:val="22"/>
-                <w:lang w:val="es-MX" w:eastAsia="en-US"/>
-              </w:rPr>
-              <w:t>Combustible.</w:t>
-            </w:r>
-          </w:p>
-          <w:p>
-            <w:pPr>
-              <w:pStyle w:val="Normal"/>
-              <w:spacing w:before="60" w:after="100"/>
-              <w:jc w:val="both"/>
-              <w:rPr>
-                <w:rFonts w:ascii="Calibri" w:hAnsi="Calibri" w:eastAsia="Calibri" w:cs="Arial"/>
-                <w:b/>
-                <w:b/>
-                <w:color w:val="000000"/>
-                <w:sz w:val="22"/>
-                <w:szCs w:val="22"/>
-                <w:lang w:val="es-MX" w:eastAsia="en-US"/>
-              </w:rPr>
-            </w:pPr>
-            <w:r>
-              <w:rPr>
-                <w:rFonts w:eastAsia="Calibri" w:cs="Arial" w:ascii="Calibri" w:hAnsi="Calibri"/>
-                <w:b/>
-                <w:color w:val="000000"/>
-                <w:sz w:val="22"/>
-                <w:szCs w:val="22"/>
-                <w:lang w:val="es-MX" w:eastAsia="en-US"/>
-              </w:rPr>
-              <w:t xml:space="preserve">    • </w:t>
-            </w:r>
-            <w:r>
-              <w:rPr>
-                <w:rFonts w:eastAsia="Calibri" w:cs="Arial" w:ascii="Calibri" w:hAnsi="Calibri"/>
-                <w:b/>
-                <w:color w:val="000000"/>
-                <w:sz w:val="22"/>
-                <w:szCs w:val="22"/>
-                <w:lang w:val="es-MX" w:eastAsia="en-US"/>
-              </w:rPr>
-              <w:t>Velocidad máxima promedio.</w:t>
-            </w:r>
-          </w:p>
-          <w:p>
-            <w:pPr>
-              <w:pStyle w:val="Normal"/>
-              <w:spacing w:before="60" w:after="100"/>
-              <w:jc w:val="both"/>
-              <w:rPr>
-                <w:rFonts w:ascii="Calibri" w:hAnsi="Calibri" w:eastAsia="Calibri" w:cs="Arial"/>
-                <w:b/>
-                <w:b/>
-                <w:color w:val="000000"/>
-                <w:sz w:val="22"/>
-                <w:szCs w:val="22"/>
-                <w:lang w:val="es-MX" w:eastAsia="en-US"/>
-              </w:rPr>
-            </w:pPr>
-            <w:r>
-              <w:rPr>
-                <w:szCs w:val="22"/>
-                <w:lang w:val="en-US" w:eastAsia="en-US"/>
-              </w:rPr>
-            </w:r>
-          </w:p>
-          <w:p>
-            <w:pPr>
-              <w:pStyle w:val="Normal"/>
-              <w:spacing w:before="60" w:after="100"/>
-              <w:jc w:val="both"/>
-              <w:rPr>
-                <w:rFonts w:ascii="Calibri" w:hAnsi="Calibri" w:eastAsia="Calibri" w:cs="Arial"/>
-                <w:b/>
-                <w:b/>
-                <w:color w:val="000000"/>
-                <w:sz w:val="22"/>
-                <w:szCs w:val="22"/>
-                <w:lang w:val="es-MX" w:eastAsia="en-US"/>
-              </w:rPr>
-            </w:pPr>
-            <w:r>
-              <w:rPr>
-                <w:rFonts w:eastAsia="Calibri" w:cs="Arial" w:ascii="Calibri" w:hAnsi="Calibri"/>
-                <w:b/>
-                <w:color w:val="000000"/>
-                <w:sz w:val="22"/>
-                <w:szCs w:val="22"/>
-                <w:lang w:val="es-MX" w:eastAsia="en-US"/>
-              </w:rPr>
-              <w:t>Las operaciones que de podrán hacer sobre la oferta de viajes son:</w:t>
-            </w:r>
-          </w:p>
-          <w:p>
-            <w:pPr>
-              <w:pStyle w:val="Normal"/>
-              <w:spacing w:before="60" w:after="100"/>
-              <w:jc w:val="both"/>
-              <w:rPr>
-                <w:rFonts w:ascii="Calibri" w:hAnsi="Calibri" w:eastAsia="Calibri" w:cs="Arial"/>
-                <w:b/>
-                <w:b/>
-                <w:color w:val="000000"/>
-                <w:sz w:val="22"/>
-                <w:szCs w:val="22"/>
-                <w:lang w:val="es-MX" w:eastAsia="en-US"/>
-              </w:rPr>
-            </w:pPr>
-            <w:r>
-              <w:rPr>
-                <w:rFonts w:eastAsia="Calibri" w:cs="Arial" w:ascii="Calibri" w:hAnsi="Calibri"/>
-                <w:b/>
-                <w:color w:val="000000"/>
-                <w:sz w:val="22"/>
-                <w:szCs w:val="22"/>
-                <w:lang w:val="es-MX" w:eastAsia="en-US"/>
-              </w:rPr>
-              <w:t xml:space="preserve">    • </w:t>
-            </w:r>
-            <w:r>
-              <w:rPr>
-                <w:rFonts w:eastAsia="Calibri" w:cs="Arial" w:ascii="Calibri" w:hAnsi="Calibri"/>
-                <w:b/>
-                <w:color w:val="000000"/>
-                <w:sz w:val="22"/>
-                <w:szCs w:val="22"/>
-                <w:lang w:val="es-MX" w:eastAsia="en-US"/>
-              </w:rPr>
-              <w:t>Agregar rutas.</w:t>
-            </w:r>
-          </w:p>
-          <w:p>
-            <w:pPr>
-              <w:pStyle w:val="Normal"/>
-              <w:spacing w:before="60" w:after="100"/>
-              <w:jc w:val="both"/>
-              <w:rPr>
-                <w:rFonts w:ascii="Calibri" w:hAnsi="Calibri" w:eastAsia="Calibri" w:cs="Arial"/>
-                <w:b/>
-                <w:b/>
-                <w:color w:val="000000"/>
-                <w:sz w:val="22"/>
-                <w:szCs w:val="22"/>
-                <w:lang w:val="es-MX" w:eastAsia="en-US"/>
-              </w:rPr>
-            </w:pPr>
-            <w:r>
-              <w:rPr>
-                <w:rFonts w:eastAsia="Calibri" w:cs="Arial" w:ascii="Calibri" w:hAnsi="Calibri"/>
-                <w:b/>
-                <w:color w:val="000000"/>
-                <w:sz w:val="22"/>
-                <w:szCs w:val="22"/>
-                <w:lang w:val="es-MX" w:eastAsia="en-US"/>
-              </w:rPr>
-              <w:t xml:space="preserve">    • </w:t>
-            </w:r>
-            <w:r>
-              <w:rPr>
-                <w:rFonts w:eastAsia="Calibri" w:cs="Arial" w:ascii="Calibri" w:hAnsi="Calibri"/>
-                <w:b/>
-                <w:color w:val="000000"/>
-                <w:sz w:val="22"/>
-                <w:szCs w:val="22"/>
-                <w:lang w:val="es-MX" w:eastAsia="en-US"/>
-              </w:rPr>
-              <w:t>Remover rutas.</w:t>
-            </w:r>
-          </w:p>
-          <w:p>
-            <w:pPr>
-              <w:pStyle w:val="Normal"/>
-              <w:spacing w:before="60" w:after="100"/>
-              <w:jc w:val="both"/>
-              <w:rPr>
-                <w:rFonts w:ascii="Calibri" w:hAnsi="Calibri" w:eastAsia="Calibri" w:cs="Arial"/>
-                <w:b/>
-                <w:b/>
-                <w:color w:val="000000"/>
-                <w:sz w:val="22"/>
-                <w:szCs w:val="22"/>
-                <w:lang w:val="es-MX" w:eastAsia="en-US"/>
-              </w:rPr>
-            </w:pPr>
-            <w:r>
-              <w:rPr>
-                <w:rFonts w:eastAsia="Calibri" w:cs="Arial" w:ascii="Calibri" w:hAnsi="Calibri"/>
-                <w:b/>
-                <w:color w:val="000000"/>
-                <w:sz w:val="22"/>
-                <w:szCs w:val="22"/>
-                <w:lang w:val="es-MX" w:eastAsia="en-US"/>
-              </w:rPr>
-              <w:t xml:space="preserve">    • </w:t>
-            </w:r>
-            <w:r>
-              <w:rPr>
-                <w:rFonts w:eastAsia="Calibri" w:cs="Arial" w:ascii="Calibri" w:hAnsi="Calibri"/>
-                <w:b/>
-                <w:color w:val="000000"/>
-                <w:sz w:val="22"/>
-                <w:szCs w:val="22"/>
-                <w:lang w:val="es-MX" w:eastAsia="en-US"/>
-              </w:rPr>
-              <w:t>Modificar capacidades.</w:t>
-            </w:r>
-          </w:p>
-          <w:p>
-            <w:pPr>
-              <w:pStyle w:val="Normal"/>
-              <w:spacing w:before="60" w:after="100"/>
-              <w:jc w:val="both"/>
-              <w:rPr>
-                <w:rFonts w:ascii="Calibri" w:hAnsi="Calibri" w:eastAsia="Calibri" w:cs="Arial"/>
-                <w:b/>
-                <w:b/>
-                <w:color w:val="000000"/>
-                <w:sz w:val="22"/>
-                <w:szCs w:val="22"/>
-                <w:lang w:val="es-MX" w:eastAsia="en-US"/>
-              </w:rPr>
-            </w:pPr>
-            <w:r>
-              <w:rPr>
-                <w:rFonts w:eastAsia="Calibri" w:cs="Arial" w:ascii="Calibri" w:hAnsi="Calibri"/>
-                <w:b/>
-                <w:color w:val="000000"/>
-                <w:sz w:val="22"/>
-                <w:szCs w:val="22"/>
-                <w:lang w:val="es-MX" w:eastAsia="en-US"/>
-              </w:rPr>
-              <w:t xml:space="preserve">    • </w:t>
-            </w:r>
-            <w:r>
-              <w:rPr>
-                <w:rFonts w:eastAsia="Calibri" w:cs="Arial" w:ascii="Calibri" w:hAnsi="Calibri"/>
-                <w:b/>
-                <w:color w:val="000000"/>
-                <w:sz w:val="22"/>
-                <w:szCs w:val="22"/>
-                <w:lang w:val="es-MX" w:eastAsia="en-US"/>
-              </w:rPr>
-              <w:t>Cambiar los precios.</w:t>
-            </w:r>
-          </w:p>
-          <w:p>
-            <w:pPr>
-              <w:pStyle w:val="Normal"/>
-              <w:spacing w:before="60" w:after="100"/>
-              <w:jc w:val="both"/>
-              <w:rPr>
-                <w:rFonts w:ascii="Calibri" w:hAnsi="Calibri" w:eastAsia="Calibri" w:cs="Arial"/>
-                <w:b/>
-                <w:b/>
-                <w:color w:val="000000"/>
-                <w:sz w:val="22"/>
-                <w:szCs w:val="22"/>
-                <w:lang w:val="es-MX" w:eastAsia="en-US"/>
-              </w:rPr>
-            </w:pPr>
-            <w:r>
-              <w:rPr>
-                <w:szCs w:val="22"/>
-                <w:lang w:val="en-US" w:eastAsia="en-US"/>
+              <w:t>Se tiene pensado implementar un sistema de Base de datos que almacene toda la información que se está explicando: Empleados, Autobuses en posesión, Oferta de viajes, etc.</w:t>
+            </w:r>
+          </w:p>
+          <w:p>
+            <w:pPr>
+              <w:pStyle w:val="Normal"/>
+              <w:spacing w:before="60" w:after="100"/>
+              <w:jc w:val="both"/>
+              <w:rPr>
+                <w:rFonts w:ascii="Calibri" w:hAnsi="Calibri" w:eastAsia="Calibri" w:cs="Arial"/>
+                <w:b/>
+                <w:b/>
+                <w:color w:val="000000"/>
+                <w:sz w:val="22"/>
+                <w:szCs w:val="22"/>
+                <w:lang w:val="es-MX" w:eastAsia="en-US"/>
+              </w:rPr>
+            </w:pPr>
+            <w:r>
+              <w:rPr>
+                <w:rFonts w:eastAsia="Calibri" w:cs="Arial" w:ascii="Calibri" w:hAnsi="Calibri"/>
+                <w:b/>
+                <w:color w:val="000000"/>
+                <w:sz w:val="22"/>
+                <w:szCs w:val="22"/>
+                <w:lang w:val="es-MX" w:eastAsia="en-US"/>
+              </w:rPr>
+              <w:t>De igual manera, se plantea la idea de tener dos aplicaciones principales, una para los administradores, que les permita iniciar sesión a través de sus datos, dándoles acceso a su interfaz con las diferentes operaciones.</w:t>
+            </w:r>
+          </w:p>
+          <w:p>
+            <w:pPr>
+              <w:pStyle w:val="Normal"/>
+              <w:spacing w:before="60" w:after="100"/>
+              <w:jc w:val="both"/>
+              <w:rPr>
+                <w:rFonts w:ascii="Calibri" w:hAnsi="Calibri" w:eastAsia="Calibri" w:cs="Arial"/>
+                <w:b/>
+                <w:b/>
+                <w:color w:val="000000"/>
+                <w:sz w:val="22"/>
+                <w:szCs w:val="22"/>
+                <w:lang w:val="es-MX" w:eastAsia="en-US"/>
+              </w:rPr>
+            </w:pPr>
+            <w:r>
+              <w:rPr>
+                <w:rFonts w:eastAsia="Calibri" w:cs="Arial" w:ascii="Calibri" w:hAnsi="Calibri"/>
+                <w:b/>
+                <w:color w:val="000000"/>
+                <w:sz w:val="22"/>
+                <w:szCs w:val="22"/>
+                <w:lang w:val="es-MX" w:eastAsia="en-US"/>
+              </w:rPr>
+              <w:t>Y por otro lado, la aplicación de conductor, que le permitirá visualizar los viajes que le han sido asignados.</w:t>
+            </w:r>
+          </w:p>
+          <w:p>
+            <w:pPr>
+              <w:pStyle w:val="Normal"/>
+              <w:spacing w:before="60" w:after="100"/>
+              <w:jc w:val="both"/>
+              <w:rPr>
+                <w:rFonts w:ascii="Calibri" w:hAnsi="Calibri" w:eastAsia="Calibri" w:cs="Arial"/>
+                <w:b/>
+                <w:b/>
+                <w:color w:val="000000"/>
+                <w:sz w:val="22"/>
+                <w:szCs w:val="22"/>
+                <w:lang w:val="es-MX" w:eastAsia="en-US"/>
+              </w:rPr>
+            </w:pPr>
+            <w:r>
+              <w:rPr>
+                <w:rFonts w:eastAsia="Calibri" w:cs="Arial" w:ascii="Calibri" w:hAnsi="Calibri"/>
+                <w:b/>
+                <w:color w:val="000000"/>
+                <w:sz w:val="22"/>
+                <w:szCs w:val="22"/>
+                <w:lang w:val="es-MX" w:eastAsia="en-US"/>
               </w:rPr>
             </w:r>
           </w:p>
@@ -1568,7 +2340,19 @@
                 <w:szCs w:val="22"/>
                 <w:lang w:val="es-MX" w:eastAsia="en-US"/>
               </w:rPr>
-              <w:t>Para poder hacer uso de este sistema, el usuario administrador deberá tener un rol asignado e iniciar sesión.</w:t>
+              <w:t xml:space="preserve">Para poder hacer uso de este sistema, el usuario administrador deberá </w:t>
+            </w:r>
+            <w:r>
+              <w:rPr>
+                <w:rFonts w:eastAsia="Calibri" w:cs="Arial" w:ascii="Calibri" w:hAnsi="Calibri"/>
+                <w:b/>
+                <w:color w:val="000000"/>
+                <w:kern w:val="0"/>
+                <w:sz w:val="22"/>
+                <w:szCs w:val="22"/>
+                <w:lang w:val="es-MX" w:eastAsia="en-US" w:bidi="ar-SA"/>
+              </w:rPr>
+              <w:t>iniciar la aplicación de administrador con sus datos.</w:t>
             </w:r>
           </w:p>
           <w:p>
@@ -1588,7 +2372,16 @@
                 <w:szCs w:val="22"/>
                 <w:lang w:val="es-MX" w:eastAsia="en-US"/>
               </w:rPr>
-              <w:t>La parte administrativa deberá hacer operaciones sobre estructuras de datos para poder simular el control de viajes que se ofrecen.</w:t>
+              <w:t xml:space="preserve">La parte administrativa deberá hacer operaciones sobre estructuras de datos para poder simular el control de viajes que se ofrecen </w:t>
+            </w:r>
+            <w:r>
+              <w:rPr>
+                <w:rFonts w:eastAsia="Calibri" w:ascii="Calibri" w:hAnsi="Calibri"/>
+                <w:b/>
+                <w:szCs w:val="22"/>
+                <w:lang w:val="es-MX" w:eastAsia="en-US"/>
+              </w:rPr>
+              <w:t>(posteriormente será directo a la base de datos).</w:t>
             </w:r>
           </w:p>
           <w:p>
@@ -1608,7 +2401,28 @@
                 <w:szCs w:val="22"/>
                 <w:lang w:val="es-MX" w:eastAsia="en-US"/>
               </w:rPr>
-              <w:t>Y por parte del cliente, solo será necesario iniciar sesión para poder hacer uso de la plataforma.</w:t>
+              <w:t xml:space="preserve">Y por parte del </w:t>
+            </w:r>
+            <w:r>
+              <w:rPr>
+                <w:rFonts w:eastAsia="Calibri" w:cs="Arial" w:ascii="Calibri" w:hAnsi="Calibri"/>
+                <w:b/>
+                <w:color w:val="000000"/>
+                <w:kern w:val="0"/>
+                <w:sz w:val="22"/>
+                <w:szCs w:val="22"/>
+                <w:lang w:val="es-MX" w:eastAsia="en-US" w:bidi="ar-SA"/>
+              </w:rPr>
+              <w:t>conductor</w:t>
+            </w:r>
+            <w:r>
+              <w:rPr>
+                <w:rFonts w:eastAsia="Calibri" w:ascii="Calibri" w:hAnsi="Calibri"/>
+                <w:b/>
+                <w:szCs w:val="22"/>
+                <w:lang w:val="es-MX" w:eastAsia="en-US"/>
+              </w:rPr>
+              <w:t>, solo será necesario iniciar sesión para poder hacer uso de la plataforma.</w:t>
             </w:r>
           </w:p>
           <w:p>
@@ -1654,7 +2468,29 @@
                 <w:szCs w:val="22"/>
                 <w:lang w:val="es-MX" w:eastAsia="en-US"/>
               </w:rPr>
-              <w:t>Como requerimientos de seguridad, se deberán mantener los datos de los clientes de manera.</w:t>
+              <w:t xml:space="preserve">Como requerimientos de seguridad, se deberán mantener los datos de los clientes de manera </w:t>
+            </w:r>
+            <w:r>
+              <w:rPr>
+                <w:rFonts w:eastAsia="Calibri" w:cs="Arial" w:ascii="Calibri" w:hAnsi="Calibri"/>
+                <w:b/>
+                <w:color w:val="000000"/>
+                <w:sz w:val="22"/>
+                <w:szCs w:val="22"/>
+                <w:lang w:val="es-MX" w:eastAsia="en-US"/>
+              </w:rPr>
+              <w:t>íntegra</w:t>
+            </w:r>
+            <w:r>
+              <w:rPr>
+                <w:rFonts w:eastAsia="Calibri" w:cs="Arial" w:ascii="Calibri" w:hAnsi="Calibri"/>
+                <w:b/>
+                <w:color w:val="000000"/>
+                <w:sz w:val="22"/>
+                <w:szCs w:val="22"/>
+                <w:lang w:val="es-MX" w:eastAsia="en-US"/>
+              </w:rPr>
+              <w:t>.</w:t>
             </w:r>
           </w:p>
           <w:p>
@@ -1898,7 +2734,7 @@
                 <w:szCs w:val="22"/>
                 <w:lang w:val="es-MX" w:eastAsia="en-US"/>
               </w:rPr>
-              <w:t>El objetivo general del sistema es ofrecer una plataforma que gestione los viajes de una empresa de autobuses, así como la oferta de sus servicios a sus clientes.</w:t>
+              <w:t>El objetivo general del sistema es ofrecer una plataforma que gestione los viajes de una empresa de autobuses.</w:t>
             </w:r>
           </w:p>
         </w:tc>
@@ -2322,7 +3158,7 @@
     <w:r>
       <w:rPr/>
       <w:drawing>
-        <wp:anchor behindDoc="1" distT="0" distB="0" distL="0" distR="0" simplePos="0" locked="0" layoutInCell="1" allowOverlap="1" relativeHeight="6">
+        <wp:anchor behindDoc="1" distT="0" distB="0" distL="0" distR="0" simplePos="0" locked="0" layoutInCell="1" allowOverlap="1" relativeHeight="8">
           <wp:simplePos x="0" y="0"/>
           <wp:positionH relativeFrom="column">
             <wp:posOffset>6203315</wp:posOffset>
@@ -2367,7 +3203,7 @@
         </wp:anchor>
       </w:drawing>
       <w:drawing>
-        <wp:anchor behindDoc="1" distT="0" distB="0" distL="0" distR="0" simplePos="0" locked="0" layoutInCell="1" allowOverlap="1" relativeHeight="8">
+        <wp:anchor behindDoc="1" distT="0" distB="0" distL="0" distR="0" simplePos="0" locked="0" layoutInCell="1" allowOverlap="1" relativeHeight="10">
           <wp:simplePos x="0" y="0"/>
           <wp:positionH relativeFrom="column">
             <wp:posOffset>-528955</wp:posOffset>
@@ -2427,7 +3263,7 @@
     <w:r>
       <w:rPr/>
       <w:drawing>
-        <wp:anchor behindDoc="1" distT="0" distB="0" distL="0" distR="0" simplePos="0" locked="0" layoutInCell="1" allowOverlap="1" relativeHeight="3">
+        <wp:anchor behindDoc="1" distT="0" distB="0" distL="0" distR="0" simplePos="0" locked="0" layoutInCell="1" allowOverlap="1" relativeHeight="4">
           <wp:simplePos x="0" y="0"/>
           <wp:positionH relativeFrom="column">
             <wp:posOffset>6176645</wp:posOffset>
@@ -2472,7 +3308,7 @@
         </wp:anchor>
       </w:drawing>
       <w:drawing>
-        <wp:anchor behindDoc="1" distT="0" distB="0" distL="0" distR="0" simplePos="0" locked="0" layoutInCell="1" allowOverlap="1" relativeHeight="5">
+        <wp:anchor behindDoc="1" distT="0" distB="0" distL="0" distR="0" simplePos="0" locked="0" layoutInCell="1" allowOverlap="1" relativeHeight="7">
           <wp:simplePos x="0" y="0"/>
           <wp:positionH relativeFrom="column">
             <wp:posOffset>-552450</wp:posOffset>
@@ -2532,7 +3368,7 @@
     <w:r>
       <w:rPr/>
       <w:drawing>
-        <wp:anchor behindDoc="1" distT="0" distB="0" distL="0" distR="0" simplePos="0" locked="0" layoutInCell="1" allowOverlap="1" relativeHeight="7">
+        <wp:anchor behindDoc="1" distT="0" distB="0" distL="0" distR="0" simplePos="0" locked="0" layoutInCell="1" allowOverlap="1" relativeHeight="9">
           <wp:simplePos x="0" y="0"/>
           <wp:positionH relativeFrom="column">
             <wp:posOffset>-528955</wp:posOffset>
@@ -3049,6 +3885,13 @@
       <w:color w:val="000000"/>
       <w:sz w:val="22"/>
       <w:szCs w:val="22"/>
+    </w:rPr>
+  </w:style>
+  <w:style w:type="character" w:styleId="Bullets">
+    <w:name w:val="Bullets"/>
+    <w:qFormat/>
+    <w:rPr>
+      <w:rFonts w:ascii="OpenSymbol" w:hAnsi="OpenSymbol" w:eastAsia="OpenSymbol" w:cs="OpenSymbol"/>
     </w:rPr>
   </w:style>
   <w:style w:type="paragraph" w:styleId="Heading">

</xml_diff>

<commit_message>
Add second delivery project files
</commit_message>
<xml_diff>
--- a/Proyecto/Definición del Sistema.docx
+++ b/Proyecto/Definición del Sistema.docx
@@ -468,39 +468,32 @@
                 <w:szCs w:val="22"/>
                 <w:lang w:val="es-MX" w:eastAsia="en-US"/>
               </w:rPr>
-              <w:t xml:space="preserve">Los conductores también son empleados, sin embargo, no pueden realizar tareas administrativas, </w:t>
-            </w:r>
-            <w:r>
-              <w:rPr>
-                <w:rFonts w:eastAsia="Calibri" w:cs="Arial" w:ascii="Calibri" w:hAnsi="Calibri"/>
-                <w:b/>
-                <w:color w:val="000000"/>
-                <w:sz w:val="22"/>
-                <w:szCs w:val="22"/>
-                <w:lang w:val="es-MX" w:eastAsia="en-US"/>
-              </w:rPr>
-              <w:t>únicamente podrán ver los viajes que se les han asignado.</w:t>
-            </w:r>
-          </w:p>
-          <w:p>
-            <w:pPr>
-              <w:pStyle w:val="Normal"/>
-              <w:spacing w:before="60" w:after="100"/>
-              <w:jc w:val="both"/>
-              <w:rPr>
-                <w:rFonts w:ascii="Calibri" w:hAnsi="Calibri" w:eastAsia="Calibri" w:cs="Arial"/>
-                <w:b/>
-                <w:b/>
-                <w:color w:val="000000"/>
-                <w:sz w:val="22"/>
-                <w:szCs w:val="22"/>
-                <w:lang w:val="es-MX" w:eastAsia="en-US"/>
-              </w:rPr>
-            </w:pPr>
-            <w:r>
-              <w:rPr>
-                <w:szCs w:val="22"/>
-                <w:lang w:val="en-US" w:eastAsia="en-US"/>
+              <w:t>Los conductores también son empleados, sin embargo, no pueden realizar tareas administrativas, únicamente podrán ver los viajes que se les han asignado.</w:t>
+            </w:r>
+          </w:p>
+          <w:p>
+            <w:pPr>
+              <w:pStyle w:val="Normal"/>
+              <w:spacing w:before="60" w:after="100"/>
+              <w:jc w:val="both"/>
+              <w:rPr>
+                <w:rFonts w:ascii="Calibri" w:hAnsi="Calibri" w:eastAsia="Calibri" w:cs="Arial"/>
+                <w:b/>
+                <w:b/>
+                <w:color w:val="000000"/>
+                <w:sz w:val="22"/>
+                <w:szCs w:val="22"/>
+                <w:lang w:val="es-MX" w:eastAsia="en-US"/>
+              </w:rPr>
+            </w:pPr>
+            <w:r>
+              <w:rPr>
+                <w:rFonts w:eastAsia="Calibri" w:cs="Arial" w:ascii="Calibri" w:hAnsi="Calibri"/>
+                <w:b/>
+                <w:color w:val="000000"/>
+                <w:sz w:val="22"/>
+                <w:szCs w:val="22"/>
+                <w:lang w:val="es-MX" w:eastAsia="en-US"/>
               </w:rPr>
             </w:r>
           </w:p>
@@ -976,40 +969,7 @@
                 <w:szCs w:val="22"/>
                 <w:lang w:val="es-MX" w:eastAsia="en-US"/>
               </w:rPr>
-              <w:t>Autobuses</w:t>
-            </w:r>
-            <w:r>
-              <w:rPr>
-                <w:rFonts w:eastAsia="Calibri" w:cs="Arial" w:ascii="Calibri" w:hAnsi="Calibri"/>
-                <w:b/>
-                <w:color w:val="000000"/>
-                <w:sz w:val="22"/>
-                <w:szCs w:val="22"/>
-                <w:lang w:val="es-MX" w:eastAsia="en-US"/>
-              </w:rPr>
-              <w:t xml:space="preserve"> asignado</w:t>
-            </w:r>
-            <w:r>
-              <w:rPr>
-                <w:rFonts w:eastAsia="Calibri" w:cs="Arial" w:ascii="Calibri" w:hAnsi="Calibri"/>
-                <w:b/>
-                <w:color w:val="000000"/>
-                <w:sz w:val="22"/>
-                <w:szCs w:val="22"/>
-                <w:lang w:val="es-MX" w:eastAsia="en-US"/>
-              </w:rPr>
-              <w:t>s</w:t>
-            </w:r>
-            <w:r>
-              <w:rPr>
-                <w:rFonts w:eastAsia="Calibri" w:cs="Arial" w:ascii="Calibri" w:hAnsi="Calibri"/>
-                <w:b/>
-                <w:color w:val="000000"/>
-                <w:sz w:val="22"/>
-                <w:szCs w:val="22"/>
-                <w:lang w:val="es-MX" w:eastAsia="en-US"/>
-              </w:rPr>
-              <w:t>.</w:t>
+              <w:t>Autobuses asignados.</w:t>
             </w:r>
           </w:p>
           <w:p>
@@ -1047,18 +1007,7 @@
                 <w:szCs w:val="22"/>
                 <w:lang w:val="es-MX" w:eastAsia="en-US"/>
               </w:rPr>
-              <w:t>Viaje</w:t>
-            </w:r>
-            <w:r>
-              <w:rPr>
-                <w:rFonts w:eastAsia="Calibri" w:cs="Arial" w:ascii="Calibri" w:hAnsi="Calibri"/>
-                <w:b/>
-                <w:color w:val="000000"/>
-                <w:sz w:val="22"/>
-                <w:szCs w:val="22"/>
-                <w:lang w:val="es-MX" w:eastAsia="en-US"/>
-              </w:rPr>
-              <w:t xml:space="preserve"> asignado.</w:t>
+              <w:t>Viaje asignado.</w:t>
             </w:r>
           </w:p>
           <w:p>
@@ -1650,8 +1599,12 @@
             </w:pPr>
             <w:r>
               <w:rPr>
-                <w:szCs w:val="22"/>
-                <w:lang w:val="en-US" w:eastAsia="en-US"/>
+                <w:rFonts w:eastAsia="Calibri" w:cs="Arial" w:ascii="Calibri" w:hAnsi="Calibri"/>
+                <w:b/>
+                <w:color w:val="000000"/>
+                <w:sz w:val="22"/>
+                <w:szCs w:val="22"/>
+                <w:lang w:val="es-MX" w:eastAsia="en-US"/>
               </w:rPr>
             </w:r>
           </w:p>
@@ -1851,8 +1804,12 @@
             </w:pPr>
             <w:r>
               <w:rPr>
-                <w:szCs w:val="22"/>
-                <w:lang w:val="en-US" w:eastAsia="en-US"/>
+                <w:rFonts w:eastAsia="Calibri" w:cs="Arial" w:ascii="Calibri" w:hAnsi="Calibri"/>
+                <w:b/>
+                <w:color w:val="000000"/>
+                <w:sz w:val="22"/>
+                <w:szCs w:val="22"/>
+                <w:lang w:val="es-MX" w:eastAsia="en-US"/>
               </w:rPr>
             </w:r>
           </w:p>
@@ -1976,8 +1933,12 @@
             </w:pPr>
             <w:r>
               <w:rPr>
-                <w:szCs w:val="22"/>
-                <w:lang w:val="en-US" w:eastAsia="en-US"/>
+                <w:rFonts w:eastAsia="Calibri" w:cs="Arial" w:ascii="Calibri" w:hAnsi="Calibri"/>
+                <w:b/>
+                <w:color w:val="000000"/>
+                <w:sz w:val="22"/>
+                <w:szCs w:val="22"/>
+                <w:lang w:val="es-MX" w:eastAsia="en-US"/>
               </w:rPr>
             </w:r>
           </w:p>
@@ -2101,8 +2062,12 @@
             </w:pPr>
             <w:r>
               <w:rPr>
-                <w:szCs w:val="22"/>
-                <w:lang w:val="en-US" w:eastAsia="en-US"/>
+                <w:rFonts w:eastAsia="Calibri" w:cs="Arial" w:ascii="Calibri" w:hAnsi="Calibri"/>
+                <w:b/>
+                <w:color w:val="000000"/>
+                <w:sz w:val="22"/>
+                <w:szCs w:val="22"/>
+                <w:lang w:val="es-MX" w:eastAsia="en-US"/>
               </w:rPr>
             </w:r>
           </w:p>
@@ -2211,6 +2176,456 @@
                 <w:szCs w:val="22"/>
                 <w:lang w:val="es-MX" w:eastAsia="en-US"/>
               </w:rPr>
+            </w:r>
+          </w:p>
+          <w:p>
+            <w:pPr>
+              <w:pStyle w:val="Normal"/>
+              <w:spacing w:before="60" w:after="100"/>
+              <w:jc w:val="both"/>
+              <w:rPr>
+                <w:rFonts w:ascii="Calibri" w:hAnsi="Calibri" w:eastAsia="Calibri" w:cs="Arial"/>
+                <w:b/>
+                <w:b/>
+                <w:color w:val="000000"/>
+                <w:sz w:val="22"/>
+                <w:szCs w:val="22"/>
+                <w:lang w:val="es-MX" w:eastAsia="en-US"/>
+              </w:rPr>
+            </w:pPr>
+            <w:r>
+              <w:rPr>
+                <w:rFonts w:eastAsia="Calibri" w:cs="Arial" w:ascii="Calibri" w:hAnsi="Calibri"/>
+                <w:b/>
+                <w:color w:val="000000"/>
+                <w:sz w:val="22"/>
+                <w:szCs w:val="22"/>
+                <w:lang w:val="es-MX" w:eastAsia="en-US"/>
+              </w:rPr>
+              <w:t>README:</w:t>
+            </w:r>
+          </w:p>
+          <w:p>
+            <w:pPr>
+              <w:pStyle w:val="Normal"/>
+              <w:spacing w:before="60" w:after="100"/>
+              <w:jc w:val="both"/>
+              <w:rPr>
+                <w:rFonts w:ascii="Calibri" w:hAnsi="Calibri" w:eastAsia="Calibri" w:cs="Arial"/>
+                <w:b/>
+                <w:b/>
+                <w:color w:val="000000"/>
+                <w:sz w:val="22"/>
+                <w:szCs w:val="22"/>
+                <w:lang w:val="es-MX" w:eastAsia="en-US"/>
+              </w:rPr>
+            </w:pPr>
+            <w:r>
+              <w:rPr>
+                <w:rFonts w:eastAsia="Calibri" w:cs="Arial" w:ascii="Calibri" w:hAnsi="Calibri"/>
+                <w:b/>
+                <w:color w:val="000000"/>
+                <w:sz w:val="22"/>
+                <w:szCs w:val="22"/>
+                <w:lang w:val="es-MX" w:eastAsia="en-US"/>
+              </w:rPr>
+              <w:t>Para usar la aplicación, en primera instancia se debe ejecutar el programa “</w:t>
+            </w:r>
+            <w:r>
+              <w:rPr>
+                <w:rFonts w:eastAsia="Calibri" w:cs="Arial" w:ascii="Calibri" w:hAnsi="Calibri"/>
+                <w:b/>
+                <w:color w:val="000000"/>
+                <w:sz w:val="22"/>
+                <w:szCs w:val="22"/>
+                <w:lang w:val="es-MX" w:eastAsia="en-US"/>
+              </w:rPr>
+              <w:t>Inicio”, ubicado en el paquete “dgtic.inicio.principal” para crear la instancia de Agencia.</w:t>
+            </w:r>
+          </w:p>
+          <w:p>
+            <w:pPr>
+              <w:pStyle w:val="Normal"/>
+              <w:spacing w:before="60" w:after="100"/>
+              <w:jc w:val="both"/>
+              <w:rPr>
+                <w:rFonts w:ascii="Calibri" w:hAnsi="Calibri" w:eastAsia="Calibri" w:cs="Arial"/>
+                <w:b/>
+                <w:b/>
+                <w:color w:val="000000"/>
+                <w:sz w:val="22"/>
+                <w:szCs w:val="22"/>
+                <w:lang w:val="es-MX" w:eastAsia="en-US"/>
+              </w:rPr>
+            </w:pPr>
+            <w:r>
+              <w:rPr>
+                <w:rFonts w:eastAsia="Calibri" w:cs="Arial" w:ascii="Calibri" w:hAnsi="Calibri"/>
+                <w:b/>
+                <w:color w:val="000000"/>
+                <w:sz w:val="22"/>
+                <w:szCs w:val="22"/>
+                <w:lang w:val="es-MX" w:eastAsia="en-US"/>
+              </w:rPr>
+              <w:t>Este módulo hace uso de Singleton y de la interfaz Serializable para la persistencia de datos.</w:t>
+            </w:r>
+          </w:p>
+          <w:p>
+            <w:pPr>
+              <w:pStyle w:val="Normal"/>
+              <w:spacing w:before="60" w:after="100"/>
+              <w:jc w:val="both"/>
+              <w:rPr>
+                <w:rFonts w:ascii="Calibri" w:hAnsi="Calibri" w:eastAsia="Calibri" w:cs="Arial"/>
+                <w:b/>
+                <w:b/>
+                <w:color w:val="000000"/>
+                <w:sz w:val="22"/>
+                <w:szCs w:val="22"/>
+                <w:lang w:val="es-MX" w:eastAsia="en-US"/>
+              </w:rPr>
+            </w:pPr>
+            <w:r>
+              <w:rPr>
+                <w:rFonts w:eastAsia="Calibri" w:cs="Arial" w:ascii="Calibri" w:hAnsi="Calibri"/>
+                <w:b/>
+                <w:color w:val="000000"/>
+                <w:sz w:val="22"/>
+                <w:szCs w:val="22"/>
+                <w:lang w:val="es-MX" w:eastAsia="en-US"/>
+              </w:rPr>
+              <w:t>Posteriormente, se podrá ejecutar la aplicación “InicioAdministrador” ubicada en el paquete “dgtic.inicio.aplicacionAdministrador” para iniciar sesión como Administrador.</w:t>
+            </w:r>
+          </w:p>
+          <w:p>
+            <w:pPr>
+              <w:pStyle w:val="Normal"/>
+              <w:spacing w:before="60" w:after="100"/>
+              <w:jc w:val="both"/>
+              <w:rPr>
+                <w:rFonts w:ascii="Calibri" w:hAnsi="Calibri" w:eastAsia="Calibri" w:cs="Arial"/>
+                <w:b/>
+                <w:b/>
+                <w:color w:val="000000"/>
+                <w:sz w:val="22"/>
+                <w:szCs w:val="22"/>
+                <w:lang w:val="es-MX" w:eastAsia="en-US"/>
+              </w:rPr>
+            </w:pPr>
+            <w:r>
+              <w:rPr>
+                <w:rFonts w:eastAsia="Calibri" w:cs="Arial" w:ascii="Calibri" w:hAnsi="Calibri"/>
+                <w:b/>
+                <w:color w:val="000000"/>
+                <w:sz w:val="22"/>
+                <w:szCs w:val="22"/>
+                <w:lang w:val="es-MX" w:eastAsia="en-US"/>
+              </w:rPr>
+              <w:t>Es necesario ingresar como usuario SYS la primera vez que se ejecute esta aplicación. Esto se explica más adelante.</w:t>
+            </w:r>
+          </w:p>
+          <w:p>
+            <w:pPr>
+              <w:pStyle w:val="Normal"/>
+              <w:spacing w:before="60" w:after="100"/>
+              <w:jc w:val="both"/>
+              <w:rPr>
+                <w:rFonts w:ascii="Calibri" w:hAnsi="Calibri" w:eastAsia="Calibri" w:cs="Arial"/>
+                <w:b/>
+                <w:b/>
+                <w:color w:val="000000"/>
+                <w:sz w:val="22"/>
+                <w:szCs w:val="22"/>
+                <w:lang w:val="es-MX" w:eastAsia="en-US"/>
+              </w:rPr>
+            </w:pPr>
+            <w:r>
+              <w:rPr>
+                <w:rFonts w:eastAsia="Calibri" w:cs="Arial" w:ascii="Calibri" w:hAnsi="Calibri"/>
+                <w:b/>
+                <w:color w:val="000000"/>
+                <w:sz w:val="22"/>
+                <w:szCs w:val="22"/>
+                <w:lang w:val="es-MX" w:eastAsia="en-US"/>
+              </w:rPr>
+            </w:r>
+          </w:p>
+          <w:p>
+            <w:pPr>
+              <w:pStyle w:val="Normal"/>
+              <w:spacing w:before="60" w:after="100"/>
+              <w:jc w:val="both"/>
+              <w:rPr>
+                <w:rFonts w:ascii="Calibri" w:hAnsi="Calibri" w:eastAsia="Calibri" w:cs="Arial"/>
+                <w:b/>
+                <w:b/>
+                <w:color w:val="000000"/>
+                <w:sz w:val="22"/>
+                <w:szCs w:val="22"/>
+                <w:lang w:val="es-MX" w:eastAsia="en-US"/>
+              </w:rPr>
+            </w:pPr>
+            <w:r>
+              <w:rPr>
+                <w:rFonts w:eastAsia="Calibri" w:cs="Arial" w:ascii="Calibri" w:hAnsi="Calibri"/>
+                <w:b/>
+                <w:color w:val="000000"/>
+                <w:kern w:val="0"/>
+                <w:sz w:val="22"/>
+                <w:szCs w:val="22"/>
+                <w:lang w:val="es-MX" w:eastAsia="en-US" w:bidi="ar-SA"/>
+              </w:rPr>
+              <w:t xml:space="preserve">Posteriormente se podrá </w:t>
+            </w:r>
+            <w:r>
+              <w:rPr>
+                <w:rFonts w:eastAsia="Calibri" w:cs="Arial" w:ascii="Calibri" w:hAnsi="Calibri"/>
+                <w:b/>
+                <w:color w:val="000000"/>
+                <w:sz w:val="22"/>
+                <w:szCs w:val="22"/>
+                <w:lang w:val="es-MX" w:eastAsia="en-US"/>
+              </w:rPr>
+              <w:t>ejecutar la aplicación “InicioConductor” en “dgtic.inicio.aplicacionConductor” para poder iniciar sesión como Conductor.</w:t>
+            </w:r>
+          </w:p>
+          <w:p>
+            <w:pPr>
+              <w:pStyle w:val="Normal"/>
+              <w:spacing w:before="60" w:after="100"/>
+              <w:jc w:val="both"/>
+              <w:rPr>
+                <w:rFonts w:ascii="Calibri" w:hAnsi="Calibri" w:eastAsia="Calibri" w:cs="Arial"/>
+                <w:b/>
+                <w:b/>
+                <w:color w:val="000000"/>
+                <w:sz w:val="22"/>
+                <w:szCs w:val="22"/>
+                <w:lang w:val="es-MX" w:eastAsia="en-US"/>
+              </w:rPr>
+            </w:pPr>
+            <w:r>
+              <w:rPr>
+                <w:rFonts w:eastAsia="Calibri" w:cs="Arial" w:ascii="Calibri" w:hAnsi="Calibri"/>
+                <w:b/>
+                <w:color w:val="000000"/>
+                <w:sz w:val="22"/>
+                <w:szCs w:val="22"/>
+                <w:lang w:val="es-MX" w:eastAsia="en-US"/>
+              </w:rPr>
+            </w:r>
+          </w:p>
+          <w:p>
+            <w:pPr>
+              <w:pStyle w:val="Normal"/>
+              <w:spacing w:before="60" w:after="100"/>
+              <w:jc w:val="both"/>
+              <w:rPr>
+                <w:rFonts w:ascii="Calibri" w:hAnsi="Calibri" w:eastAsia="Calibri" w:cs="Arial"/>
+                <w:b/>
+                <w:b/>
+                <w:color w:val="000000"/>
+                <w:sz w:val="22"/>
+                <w:szCs w:val="22"/>
+                <w:lang w:val="es-MX" w:eastAsia="en-US"/>
+              </w:rPr>
+            </w:pPr>
+            <w:r>
+              <w:rPr>
+                <w:rFonts w:eastAsia="Calibri" w:cs="Arial" w:ascii="Calibri" w:hAnsi="Calibri"/>
+                <w:b/>
+                <w:color w:val="000000"/>
+                <w:sz w:val="22"/>
+                <w:szCs w:val="22"/>
+                <w:lang w:val="es-MX" w:eastAsia="en-US"/>
+              </w:rPr>
+              <w:t>La aplicación está pensada para tener siempre un administrador existente llamado “sys” simulando un manejador de bases de datos.</w:t>
+            </w:r>
+          </w:p>
+          <w:p>
+            <w:pPr>
+              <w:pStyle w:val="Normal"/>
+              <w:spacing w:before="60" w:after="100"/>
+              <w:jc w:val="both"/>
+              <w:rPr>
+                <w:rFonts w:ascii="Calibri" w:hAnsi="Calibri" w:eastAsia="Calibri" w:cs="Arial"/>
+                <w:b/>
+                <w:b/>
+                <w:color w:val="000000"/>
+                <w:sz w:val="22"/>
+                <w:szCs w:val="22"/>
+                <w:lang w:val="es-MX" w:eastAsia="en-US"/>
+              </w:rPr>
+            </w:pPr>
+            <w:r>
+              <w:rPr>
+                <w:rFonts w:eastAsia="Calibri" w:cs="Arial" w:ascii="Calibri" w:hAnsi="Calibri"/>
+                <w:b/>
+                <w:color w:val="000000"/>
+                <w:sz w:val="22"/>
+                <w:szCs w:val="22"/>
+                <w:lang w:val="es-MX" w:eastAsia="en-US"/>
+              </w:rPr>
+              <w:t>Este usuario sys se crea al crearse la agencia y sirve para llevar a cabo las primeras operaciones como administrador.</w:t>
+            </w:r>
+          </w:p>
+          <w:p>
+            <w:pPr>
+              <w:pStyle w:val="Normal"/>
+              <w:spacing w:before="60" w:after="100"/>
+              <w:jc w:val="both"/>
+              <w:rPr>
+                <w:rFonts w:ascii="Calibri" w:hAnsi="Calibri" w:eastAsia="Calibri" w:cs="Arial"/>
+                <w:b/>
+                <w:b/>
+                <w:color w:val="000000"/>
+                <w:sz w:val="22"/>
+                <w:szCs w:val="22"/>
+                <w:lang w:val="es-MX" w:eastAsia="en-US"/>
+              </w:rPr>
+            </w:pPr>
+            <w:r>
+              <w:rPr>
+                <w:rFonts w:eastAsia="Calibri" w:cs="Arial" w:ascii="Calibri" w:hAnsi="Calibri"/>
+                <w:b/>
+                <w:color w:val="000000"/>
+                <w:sz w:val="22"/>
+                <w:szCs w:val="22"/>
+                <w:lang w:val="es-MX" w:eastAsia="en-US"/>
+              </w:rPr>
+              <w:t>A partir de haber creado más usuarios administradores, se podrá iniciar sesión desde los nuevos usuarios.</w:t>
+            </w:r>
+          </w:p>
+          <w:p>
+            <w:pPr>
+              <w:pStyle w:val="Normal"/>
+              <w:spacing w:before="60" w:after="100"/>
+              <w:jc w:val="both"/>
+              <w:rPr>
+                <w:rFonts w:ascii="Calibri" w:hAnsi="Calibri" w:eastAsia="Calibri" w:cs="Arial"/>
+                <w:b/>
+                <w:b/>
+                <w:color w:val="000000"/>
+                <w:sz w:val="22"/>
+                <w:szCs w:val="22"/>
+                <w:lang w:val="es-MX" w:eastAsia="en-US"/>
+              </w:rPr>
+            </w:pPr>
+            <w:r>
+              <w:rPr>
+                <w:rFonts w:eastAsia="Calibri" w:cs="Arial" w:ascii="Calibri" w:hAnsi="Calibri"/>
+                <w:b/>
+                <w:color w:val="000000"/>
+                <w:sz w:val="22"/>
+                <w:szCs w:val="22"/>
+                <w:lang w:val="es-MX" w:eastAsia="en-US"/>
+              </w:rPr>
+              <w:t>El correo del usuario SYS es “</w:t>
+            </w:r>
+            <w:hyperlink r:id="rId2">
+              <w:r>
+                <w:rPr>
+                  <w:rStyle w:val="InternetLink"/>
+                  <w:rFonts w:eastAsia="Calibri" w:cs="Arial" w:ascii="Calibri" w:hAnsi="Calibri"/>
+                  <w:b/>
+                  <w:color w:val="000000"/>
+                  <w:sz w:val="22"/>
+                  <w:szCs w:val="22"/>
+                  <w:lang w:val="es-MX" w:eastAsia="en-US"/>
+                </w:rPr>
+                <w:t>sys@sak.com</w:t>
+              </w:r>
+            </w:hyperlink>
+            <w:r>
+              <w:rPr>
+                <w:rFonts w:eastAsia="Calibri" w:cs="Arial" w:ascii="Calibri" w:hAnsi="Calibri"/>
+                <w:b/>
+                <w:color w:val="000000"/>
+                <w:sz w:val="22"/>
+                <w:szCs w:val="22"/>
+                <w:lang w:val="es-MX" w:eastAsia="en-US"/>
+              </w:rPr>
+              <w:t>” y su contraseña es “system1”, para poder entrar como sys una vez creada la instancia de Agencia.</w:t>
+            </w:r>
+          </w:p>
+          <w:p>
+            <w:pPr>
+              <w:pStyle w:val="Normal"/>
+              <w:spacing w:before="60" w:after="100"/>
+              <w:jc w:val="both"/>
+              <w:rPr>
+                <w:rFonts w:ascii="Calibri" w:hAnsi="Calibri" w:eastAsia="Calibri" w:cs="Arial"/>
+                <w:b/>
+                <w:b/>
+                <w:color w:val="000000"/>
+                <w:sz w:val="22"/>
+                <w:szCs w:val="22"/>
+                <w:lang w:val="es-MX" w:eastAsia="en-US"/>
+              </w:rPr>
+            </w:pPr>
+            <w:r>
+              <w:rPr>
+                <w:rFonts w:eastAsia="Calibri" w:cs="Arial" w:ascii="Calibri" w:hAnsi="Calibri"/>
+                <w:b/>
+                <w:color w:val="000000"/>
+                <w:sz w:val="22"/>
+                <w:szCs w:val="22"/>
+                <w:lang w:val="es-MX" w:eastAsia="en-US"/>
+              </w:rPr>
+            </w:r>
+          </w:p>
+          <w:p>
+            <w:pPr>
+              <w:pStyle w:val="Normal"/>
+              <w:spacing w:before="60" w:after="100"/>
+              <w:jc w:val="both"/>
+              <w:rPr>
+                <w:rFonts w:ascii="Calibri" w:hAnsi="Calibri" w:eastAsia="Calibri" w:cs="Arial"/>
+                <w:b/>
+                <w:b/>
+                <w:color w:val="000000"/>
+                <w:sz w:val="22"/>
+                <w:szCs w:val="22"/>
+                <w:lang w:val="es-MX" w:eastAsia="en-US"/>
+              </w:rPr>
+            </w:pPr>
+            <w:r>
+              <w:rPr>
+                <w:rFonts w:eastAsia="Calibri" w:cs="Arial" w:ascii="Calibri" w:hAnsi="Calibri"/>
+                <w:b/>
+                <w:color w:val="000000"/>
+                <w:sz w:val="22"/>
+                <w:szCs w:val="22"/>
+                <w:lang w:val="es-MX" w:eastAsia="en-US"/>
+              </w:rPr>
+              <w:t>La aplicación quedó terminada a nivel de pruebas, es decir, funciona pero hacen falta las implementaciones de herramientas gráficas y hacer algunas validaciones en las operaciones de los empleados Administradores.</w:t>
+            </w:r>
+          </w:p>
+          <w:p>
+            <w:pPr>
+              <w:pStyle w:val="Normal"/>
+              <w:spacing w:before="60" w:after="100"/>
+              <w:jc w:val="both"/>
+              <w:rPr>
+                <w:rFonts w:ascii="Calibri" w:hAnsi="Calibri" w:eastAsia="Calibri" w:cs="Arial"/>
+                <w:b/>
+                <w:b/>
+                <w:color w:val="000000"/>
+                <w:sz w:val="22"/>
+                <w:szCs w:val="22"/>
+                <w:lang w:val="es-MX" w:eastAsia="en-US"/>
+              </w:rPr>
+            </w:pPr>
+            <w:r>
+              <w:rPr>
+                <w:rFonts w:eastAsia="Calibri" w:cs="Arial" w:ascii="Calibri" w:hAnsi="Calibri"/>
+                <w:b/>
+                <w:color w:val="000000"/>
+                <w:sz w:val="22"/>
+                <w:szCs w:val="22"/>
+                <w:lang w:val="es-MX" w:eastAsia="en-US"/>
+              </w:rPr>
+              <w:t>Se crean autobuses, administradores, usuarios y destinos en “hard code”.</w:t>
             </w:r>
           </w:p>
         </w:tc>
@@ -2372,8 +2787,19 @@
                 <w:szCs w:val="22"/>
                 <w:lang w:val="es-MX" w:eastAsia="en-US"/>
               </w:rPr>
-              <w:t xml:space="preserve">La parte administrativa deberá hacer operaciones sobre estructuras de datos para poder simular el control de viajes que se ofrecen </w:t>
-            </w:r>
+              <w:t>La parte administrativa deberá hacer operaciones sobre estructuras de datos para poder simular el control de viajes que se ofrecen (posteriormente será directo a la base de datos).</w:t>
+            </w:r>
+          </w:p>
+          <w:p>
+            <w:pPr>
+              <w:pStyle w:val="Normal"/>
+              <w:jc w:val="both"/>
+              <w:rPr>
+                <w:b/>
+                <w:b/>
+                <w:lang w:val="es-MX"/>
+              </w:rPr>
+            </w:pPr>
             <w:r>
               <w:rPr>
                 <w:rFonts w:eastAsia="Calibri" w:ascii="Calibri" w:hAnsi="Calibri"/>
@@ -2381,7 +2807,28 @@
                 <w:szCs w:val="22"/>
                 <w:lang w:val="es-MX" w:eastAsia="en-US"/>
               </w:rPr>
-              <w:t>(posteriormente será directo a la base de datos).</w:t>
+              <w:t xml:space="preserve">Y por parte del </w:t>
+            </w:r>
+            <w:r>
+              <w:rPr>
+                <w:rFonts w:eastAsia="Calibri" w:cs="Arial" w:ascii="Calibri" w:hAnsi="Calibri"/>
+                <w:b/>
+                <w:color w:val="000000"/>
+                <w:kern w:val="0"/>
+                <w:sz w:val="22"/>
+                <w:szCs w:val="22"/>
+                <w:lang w:val="es-MX" w:eastAsia="en-US" w:bidi="ar-SA"/>
+              </w:rPr>
+              <w:t>conductor</w:t>
+            </w:r>
+            <w:r>
+              <w:rPr>
+                <w:rFonts w:eastAsia="Calibri" w:ascii="Calibri" w:hAnsi="Calibri"/>
+                <w:b/>
+                <w:szCs w:val="22"/>
+                <w:lang w:val="es-MX" w:eastAsia="en-US"/>
+              </w:rPr>
+              <w:t>, solo será necesario iniciar sesión para poder hacer uso de la plataforma.</w:t>
             </w:r>
           </w:p>
           <w:p>
@@ -2401,47 +2848,6 @@
                 <w:szCs w:val="22"/>
                 <w:lang w:val="es-MX" w:eastAsia="en-US"/>
               </w:rPr>
-              <w:t xml:space="preserve">Y por parte del </w:t>
-            </w:r>
-            <w:r>
-              <w:rPr>
-                <w:rFonts w:eastAsia="Calibri" w:cs="Arial" w:ascii="Calibri" w:hAnsi="Calibri"/>
-                <w:b/>
-                <w:color w:val="000000"/>
-                <w:kern w:val="0"/>
-                <w:sz w:val="22"/>
-                <w:szCs w:val="22"/>
-                <w:lang w:val="es-MX" w:eastAsia="en-US" w:bidi="ar-SA"/>
-              </w:rPr>
-              <w:t>conductor</w:t>
-            </w:r>
-            <w:r>
-              <w:rPr>
-                <w:rFonts w:eastAsia="Calibri" w:ascii="Calibri" w:hAnsi="Calibri"/>
-                <w:b/>
-                <w:szCs w:val="22"/>
-                <w:lang w:val="es-MX" w:eastAsia="en-US"/>
-              </w:rPr>
-              <w:t>, solo será necesario iniciar sesión para poder hacer uso de la plataforma.</w:t>
-            </w:r>
-          </w:p>
-          <w:p>
-            <w:pPr>
-              <w:pStyle w:val="Normal"/>
-              <w:jc w:val="both"/>
-              <w:rPr>
-                <w:b/>
-                <w:b/>
-                <w:lang w:val="es-MX"/>
-              </w:rPr>
-            </w:pPr>
-            <w:r>
-              <w:rPr>
-                <w:rFonts w:eastAsia="Calibri" w:ascii="Calibri" w:hAnsi="Calibri"/>
-                <w:b/>
-                <w:szCs w:val="22"/>
-                <w:lang w:val="es-MX" w:eastAsia="en-US"/>
-              </w:rPr>
               <w:t>La información debe ser persistente, incluso después de cerrar la aplicación.</w:t>
             </w:r>
           </w:p>
@@ -2468,29 +2874,7 @@
                 <w:szCs w:val="22"/>
                 <w:lang w:val="es-MX" w:eastAsia="en-US"/>
               </w:rPr>
-              <w:t xml:space="preserve">Como requerimientos de seguridad, se deberán mantener los datos de los clientes de manera </w:t>
-            </w:r>
-            <w:r>
-              <w:rPr>
-                <w:rFonts w:eastAsia="Calibri" w:cs="Arial" w:ascii="Calibri" w:hAnsi="Calibri"/>
-                <w:b/>
-                <w:color w:val="000000"/>
-                <w:sz w:val="22"/>
-                <w:szCs w:val="22"/>
-                <w:lang w:val="es-MX" w:eastAsia="en-US"/>
-              </w:rPr>
-              <w:t>íntegra</w:t>
-            </w:r>
-            <w:r>
-              <w:rPr>
-                <w:rFonts w:eastAsia="Calibri" w:cs="Arial" w:ascii="Calibri" w:hAnsi="Calibri"/>
-                <w:b/>
-                <w:color w:val="000000"/>
-                <w:sz w:val="22"/>
-                <w:szCs w:val="22"/>
-                <w:lang w:val="es-MX" w:eastAsia="en-US"/>
-              </w:rPr>
-              <w:t>.</w:t>
+              <w:t>Como requerimientos de seguridad, se deberán mantener los datos de los clientes de manera íntegra.</w:t>
             </w:r>
           </w:p>
           <w:p>
@@ -3078,10 +3462,10 @@
       </w:r>
     </w:p>
     <w:sectPr>
-      <w:headerReference w:type="default" r:id="rId2"/>
-      <w:headerReference w:type="first" r:id="rId3"/>
-      <w:footerReference w:type="default" r:id="rId4"/>
-      <w:footerReference w:type="first" r:id="rId5"/>
+      <w:headerReference w:type="default" r:id="rId3"/>
+      <w:headerReference w:type="first" r:id="rId4"/>
+      <w:footerReference w:type="default" r:id="rId5"/>
+      <w:footerReference w:type="first" r:id="rId6"/>
       <w:type w:val="nextPage"/>
       <w:pgSz w:w="12240" w:h="15840"/>
       <w:pgMar w:left="851" w:right="851" w:header="1134" w:top="1701" w:footer="709" w:bottom="1134" w:gutter="0"/>
@@ -3894,6 +4278,14 @@
       <w:rFonts w:ascii="OpenSymbol" w:hAnsi="OpenSymbol" w:eastAsia="OpenSymbol" w:cs="OpenSymbol"/>
     </w:rPr>
   </w:style>
+  <w:style w:type="character" w:styleId="InternetLink">
+    <w:name w:val="Hyperlink"/>
+    <w:rPr>
+      <w:color w:val="000080"/>
+      <w:u w:val="single"/>
+      <w:lang w:val="zxx" w:eastAsia="zxx" w:bidi="zxx"/>
+    </w:rPr>
+  </w:style>
   <w:style w:type="paragraph" w:styleId="Heading">
     <w:name w:val="Heading"/>
     <w:basedOn w:val="Normal"/>

</xml_diff>